<commit_message>
fix wrong interface for message.warning
</commit_message>
<xml_diff>
--- a/coinExchange/doc/接口文件.docx
+++ b/coinExchange/doc/接口文件.docx
@@ -10,7 +10,7 @@
         </w:tabs>
         <w:rPr>
           <w:noProof/>
-          <w:lang w:eastAsia="ja-JP"/>
+          <w:lang w:eastAsia="zh-CN"/>
         </w:rPr>
       </w:pPr>
       <w:r>
@@ -81,7 +81,7 @@
           <w:noProof/>
           <w:lang w:eastAsia="zh-CN"/>
         </w:rPr>
-        <w:instrText xml:space="preserve"> PAGEREF _Toc382406287 \h </w:instrText>
+        <w:instrText xml:space="preserve"> PAGEREF _Toc521958079 \h </w:instrText>
       </w:r>
       <w:r>
         <w:rPr>
@@ -116,7 +116,7 @@
         </w:tabs>
         <w:rPr>
           <w:noProof/>
-          <w:lang w:eastAsia="ja-JP"/>
+          <w:lang w:eastAsia="zh-CN"/>
         </w:rPr>
       </w:pPr>
       <w:r>
@@ -152,7 +152,7 @@
           <w:noProof/>
           <w:lang w:eastAsia="zh-CN"/>
         </w:rPr>
-        <w:instrText xml:space="preserve"> PAGEREF _Toc382406288 \h </w:instrText>
+        <w:instrText xml:space="preserve"> PAGEREF _Toc521958080 \h </w:instrText>
       </w:r>
       <w:r>
         <w:rPr>
@@ -187,12 +187,12 @@
         </w:tabs>
         <w:rPr>
           <w:noProof/>
-          <w:lang w:eastAsia="ja-JP"/>
+          <w:lang w:eastAsia="zh-CN"/>
         </w:rPr>
       </w:pPr>
       <w:r>
         <w:rPr>
-          <w:rFonts w:hint="eastAsia"/>
+          <w:rFonts w:ascii="Microsoft YaHei" w:eastAsia="Microsoft YaHei" w:hAnsi="Microsoft YaHei" w:cs="Microsoft YaHei" w:hint="eastAsia"/>
           <w:noProof/>
           <w:lang w:eastAsia="zh-CN"/>
         </w:rPr>
@@ -216,7 +216,7 @@
           <w:noProof/>
           <w:lang w:eastAsia="zh-CN"/>
         </w:rPr>
-        <w:instrText xml:space="preserve"> PAGEREF _Toc382406289 \h </w:instrText>
+        <w:instrText xml:space="preserve"> PAGEREF _Toc521958081 \h </w:instrText>
       </w:r>
       <w:r>
         <w:rPr>
@@ -234,7 +234,7 @@
           <w:noProof/>
           <w:lang w:eastAsia="zh-CN"/>
         </w:rPr>
-        <w:t>1</w:t>
+        <w:t>2</w:t>
       </w:r>
       <w:r>
         <w:rPr>
@@ -251,62 +251,54 @@
         </w:tabs>
         <w:rPr>
           <w:noProof/>
-          <w:lang w:eastAsia="ja-JP"/>
+          <w:lang w:eastAsia="zh-CN"/>
         </w:rPr>
       </w:pPr>
       <w:r>
         <w:rPr>
-          <w:rFonts w:ascii="Lantinghei SC Extralight" w:hAnsi="Lantinghei SC Extralight" w:cs="Lantinghei SC Extralight"/>
+          <w:rFonts w:ascii="Microsoft YaHei" w:eastAsia="Microsoft YaHei" w:hAnsi="Microsoft YaHei" w:cs="Microsoft YaHei" w:hint="eastAsia"/>
           <w:noProof/>
           <w:lang w:eastAsia="zh-CN"/>
         </w:rPr>
-        <w:t>协议</w:t>
-      </w:r>
-      <w:r>
-        <w:rPr>
-          <w:rFonts w:hint="eastAsia"/>
+        <w:t>协议参数</w:t>
+      </w:r>
+      <w:r>
+        <w:rPr>
           <w:noProof/>
           <w:lang w:eastAsia="zh-CN"/>
         </w:rPr>
-        <w:t>参数</w:t>
+        <w:tab/>
       </w:r>
       <w:r>
         <w:rPr>
           <w:noProof/>
-          <w:lang w:eastAsia="zh-CN"/>
-        </w:rPr>
-        <w:tab/>
+        </w:rPr>
+        <w:fldChar w:fldCharType="begin"/>
       </w:r>
       <w:r>
         <w:rPr>
           <w:noProof/>
-        </w:rPr>
-        <w:fldChar w:fldCharType="begin"/>
+          <w:lang w:eastAsia="zh-CN"/>
+        </w:rPr>
+        <w:instrText xml:space="preserve"> PAGEREF _Toc521958082 \h </w:instrText>
       </w:r>
       <w:r>
         <w:rPr>
           <w:noProof/>
-          <w:lang w:eastAsia="zh-CN"/>
-        </w:rPr>
-        <w:instrText xml:space="preserve"> PAGEREF _Toc382406290 \h </w:instrText>
+        </w:rPr>
       </w:r>
       <w:r>
         <w:rPr>
           <w:noProof/>
         </w:rPr>
+        <w:fldChar w:fldCharType="separate"/>
       </w:r>
       <w:r>
         <w:rPr>
           <w:noProof/>
-        </w:rPr>
-        <w:fldChar w:fldCharType="separate"/>
-      </w:r>
-      <w:r>
-        <w:rPr>
-          <w:noProof/>
-          <w:lang w:eastAsia="zh-CN"/>
-        </w:rPr>
-        <w:t>1</w:t>
+          <w:lang w:eastAsia="zh-CN"/>
+        </w:rPr>
+        <w:t>2</w:t>
       </w:r>
       <w:r>
         <w:rPr>
@@ -323,7 +315,7 @@
         </w:tabs>
         <w:rPr>
           <w:noProof/>
-          <w:lang w:eastAsia="ja-JP"/>
+          <w:lang w:eastAsia="zh-CN"/>
         </w:rPr>
       </w:pPr>
       <w:r>
@@ -360,7 +352,7 @@
           <w:noProof/>
           <w:lang w:eastAsia="zh-CN"/>
         </w:rPr>
-        <w:instrText xml:space="preserve"> PAGEREF _Toc382406291 \h </w:instrText>
+        <w:instrText xml:space="preserve"> PAGEREF _Toc521958083 \h </w:instrText>
       </w:r>
       <w:r>
         <w:rPr>
@@ -378,7 +370,7 @@
           <w:noProof/>
           <w:lang w:eastAsia="zh-CN"/>
         </w:rPr>
-        <w:t>2</w:t>
+        <w:t>3</w:t>
       </w:r>
       <w:r>
         <w:rPr>
@@ -395,7 +387,7 @@
         </w:tabs>
         <w:rPr>
           <w:noProof/>
-          <w:lang w:eastAsia="ja-JP"/>
+          <w:lang w:eastAsia="zh-CN"/>
         </w:rPr>
       </w:pPr>
       <w:r>
@@ -424,7 +416,7 @@
           <w:noProof/>
           <w:lang w:eastAsia="zh-CN"/>
         </w:rPr>
-        <w:instrText xml:space="preserve"> PAGEREF _Toc382406292 \h </w:instrText>
+        <w:instrText xml:space="preserve"> PAGEREF _Toc521958084 \h </w:instrText>
       </w:r>
       <w:r>
         <w:rPr>
@@ -442,7 +434,7 @@
           <w:noProof/>
           <w:lang w:eastAsia="zh-CN"/>
         </w:rPr>
-        <w:t>3</w:t>
+        <w:t>4</w:t>
       </w:r>
       <w:r>
         <w:rPr>
@@ -459,7 +451,7 @@
         </w:tabs>
         <w:rPr>
           <w:noProof/>
-          <w:lang w:eastAsia="ja-JP"/>
+          <w:lang w:eastAsia="zh-CN"/>
         </w:rPr>
       </w:pPr>
       <w:r>
@@ -488,7 +480,7 @@
           <w:noProof/>
           <w:lang w:eastAsia="zh-CN"/>
         </w:rPr>
-        <w:instrText xml:space="preserve"> PAGEREF _Toc382406293 \h </w:instrText>
+        <w:instrText xml:space="preserve"> PAGEREF _Toc521958085 \h </w:instrText>
       </w:r>
       <w:r>
         <w:rPr>
@@ -506,7 +498,7 @@
           <w:noProof/>
           <w:lang w:eastAsia="zh-CN"/>
         </w:rPr>
-        <w:t>3</w:t>
+        <w:t>5</w:t>
       </w:r>
       <w:r>
         <w:rPr>
@@ -523,7 +515,7 @@
         </w:tabs>
         <w:rPr>
           <w:noProof/>
-          <w:lang w:eastAsia="ja-JP"/>
+          <w:lang w:eastAsia="zh-CN"/>
         </w:rPr>
       </w:pPr>
       <w:r>
@@ -552,7 +544,7 @@
           <w:noProof/>
           <w:lang w:eastAsia="zh-CN"/>
         </w:rPr>
-        <w:instrText xml:space="preserve"> PAGEREF _Toc382406294 \h </w:instrText>
+        <w:instrText xml:space="preserve"> PAGEREF _Toc521958086 \h </w:instrText>
       </w:r>
       <w:r>
         <w:rPr>
@@ -570,7 +562,7 @@
           <w:noProof/>
           <w:lang w:eastAsia="zh-CN"/>
         </w:rPr>
-        <w:t>5</w:t>
+        <w:t>6</w:t>
       </w:r>
       <w:r>
         <w:rPr>
@@ -587,7 +579,7 @@
         </w:tabs>
         <w:rPr>
           <w:noProof/>
-          <w:lang w:eastAsia="ja-JP"/>
+          <w:lang w:eastAsia="zh-CN"/>
         </w:rPr>
       </w:pPr>
       <w:r>
@@ -623,7 +615,7 @@
           <w:noProof/>
           <w:lang w:eastAsia="zh-CN"/>
         </w:rPr>
-        <w:instrText xml:space="preserve"> PAGEREF _Toc382406295 \h </w:instrText>
+        <w:instrText xml:space="preserve"> PAGEREF _Toc521958087 \h </w:instrText>
       </w:r>
       <w:r>
         <w:rPr>
@@ -641,7 +633,7 @@
           <w:noProof/>
           <w:lang w:eastAsia="zh-CN"/>
         </w:rPr>
-        <w:t>5</w:t>
+        <w:t>6</w:t>
       </w:r>
       <w:r>
         <w:rPr>
@@ -658,7 +650,7 @@
         </w:tabs>
         <w:rPr>
           <w:noProof/>
-          <w:lang w:eastAsia="ja-JP"/>
+          <w:lang w:eastAsia="zh-CN"/>
         </w:rPr>
       </w:pPr>
       <w:r>
@@ -687,7 +679,7 @@
           <w:noProof/>
           <w:lang w:eastAsia="zh-CN"/>
         </w:rPr>
-        <w:instrText xml:space="preserve"> PAGEREF _Toc382406296 \h </w:instrText>
+        <w:instrText xml:space="preserve"> PAGEREF _Toc521958088 \h </w:instrText>
       </w:r>
       <w:r>
         <w:rPr>
@@ -705,7 +697,7 @@
           <w:noProof/>
           <w:lang w:eastAsia="zh-CN"/>
         </w:rPr>
-        <w:t>5</w:t>
+        <w:t>7</w:t>
       </w:r>
       <w:r>
         <w:rPr>
@@ -727,7 +719,7 @@
       </w:pPr>
       <w:r>
         <w:rPr>
-          <w:rFonts w:ascii="Lantinghei SC Extralight" w:hAnsi="Lantinghei SC Extralight" w:cs="Lantinghei SC Extralight"/>
+          <w:rFonts w:ascii="Microsoft YaHei" w:eastAsia="Microsoft YaHei" w:hAnsi="Microsoft YaHei" w:cs="Microsoft YaHei" w:hint="eastAsia"/>
           <w:noProof/>
           <w:lang w:eastAsia="zh-CN"/>
         </w:rPr>
@@ -759,7 +751,7 @@
           <w:noProof/>
           <w:lang w:eastAsia="zh-CN"/>
         </w:rPr>
-        <w:instrText xml:space="preserve"> PAGEREF _Toc382406297 \h </w:instrText>
+        <w:instrText xml:space="preserve"> PAGEREF _Toc521958089 \h </w:instrText>
       </w:r>
       <w:r>
         <w:rPr>
@@ -777,7 +769,7 @@
           <w:noProof/>
           <w:lang w:eastAsia="zh-CN"/>
         </w:rPr>
-        <w:t>5</w:t>
+        <w:t>7</w:t>
       </w:r>
       <w:r>
         <w:rPr>
@@ -794,7 +786,7 @@
         </w:tabs>
         <w:rPr>
           <w:noProof/>
-          <w:lang w:eastAsia="ja-JP"/>
+          <w:lang w:eastAsia="zh-CN"/>
         </w:rPr>
       </w:pPr>
       <w:r>
@@ -823,7 +815,7 @@
           <w:noProof/>
           <w:lang w:eastAsia="zh-CN"/>
         </w:rPr>
-        <w:instrText xml:space="preserve"> PAGEREF _Toc382406298 \h </w:instrText>
+        <w:instrText xml:space="preserve"> PAGEREF _Toc521958090 \h </w:instrText>
       </w:r>
       <w:r>
         <w:rPr>
@@ -841,7 +833,7 @@
           <w:noProof/>
           <w:lang w:eastAsia="zh-CN"/>
         </w:rPr>
-        <w:t>6</w:t>
+        <w:t>7</w:t>
       </w:r>
       <w:r>
         <w:rPr>
@@ -858,7 +850,7 @@
         </w:tabs>
         <w:rPr>
           <w:noProof/>
-          <w:lang w:eastAsia="ja-JP"/>
+          <w:lang w:eastAsia="zh-CN"/>
         </w:rPr>
       </w:pPr>
       <w:r>
@@ -895,7 +887,7 @@
           <w:noProof/>
           <w:lang w:eastAsia="zh-CN"/>
         </w:rPr>
-        <w:instrText xml:space="preserve"> PAGEREF _Toc382406299 \h </w:instrText>
+        <w:instrText xml:space="preserve"> PAGEREF _Toc521958091 \h </w:instrText>
       </w:r>
       <w:r>
         <w:rPr>
@@ -913,7 +905,7 @@
           <w:noProof/>
           <w:lang w:eastAsia="zh-CN"/>
         </w:rPr>
-        <w:t>6</w:t>
+        <w:t>8</w:t>
       </w:r>
       <w:r>
         <w:rPr>
@@ -930,7 +922,7 @@
         </w:tabs>
         <w:rPr>
           <w:noProof/>
-          <w:lang w:eastAsia="ja-JP"/>
+          <w:lang w:eastAsia="zh-CN"/>
         </w:rPr>
       </w:pPr>
       <w:r>
@@ -967,7 +959,7 @@
           <w:noProof/>
           <w:lang w:eastAsia="zh-CN"/>
         </w:rPr>
-        <w:instrText xml:space="preserve"> PAGEREF _Toc382406300 \h </w:instrText>
+        <w:instrText xml:space="preserve"> PAGEREF _Toc521958092 \h </w:instrText>
       </w:r>
       <w:r>
         <w:rPr>
@@ -985,7 +977,845 @@
           <w:noProof/>
           <w:lang w:eastAsia="zh-CN"/>
         </w:rPr>
-        <w:t>7</w:t>
+        <w:t>9</w:t>
+      </w:r>
+      <w:r>
+        <w:rPr>
+          <w:noProof/>
+        </w:rPr>
+        <w:fldChar w:fldCharType="end"/>
+      </w:r>
+    </w:p>
+    <w:p>
+      <w:pPr>
+        <w:pStyle w:val="TOC2"/>
+        <w:tabs>
+          <w:tab w:val="right" w:leader="dot" w:pos="8630"/>
+        </w:tabs>
+        <w:rPr>
+          <w:noProof/>
+          <w:lang w:eastAsia="zh-CN"/>
+        </w:rPr>
+      </w:pPr>
+      <w:r>
+        <w:rPr>
+          <w:rFonts w:cs="Lantinghei SC Extralight" w:hint="eastAsia"/>
+          <w:noProof/>
+          <w:lang w:eastAsia="zh-CN"/>
+        </w:rPr>
+        <w:t>接入</w:t>
+      </w:r>
+      <w:r>
+        <w:rPr>
+          <w:noProof/>
+          <w:lang w:eastAsia="zh-CN"/>
+        </w:rPr>
+        <w:t>URL</w:t>
+      </w:r>
+      <w:r>
+        <w:rPr>
+          <w:noProof/>
+          <w:lang w:eastAsia="zh-CN"/>
+        </w:rPr>
+        <w:tab/>
+      </w:r>
+      <w:r>
+        <w:rPr>
+          <w:noProof/>
+        </w:rPr>
+        <w:fldChar w:fldCharType="begin"/>
+      </w:r>
+      <w:r>
+        <w:rPr>
+          <w:noProof/>
+          <w:lang w:eastAsia="zh-CN"/>
+        </w:rPr>
+        <w:instrText xml:space="preserve"> PAGEREF _Toc521958093 \h </w:instrText>
+      </w:r>
+      <w:r>
+        <w:rPr>
+          <w:noProof/>
+        </w:rPr>
+      </w:r>
+      <w:r>
+        <w:rPr>
+          <w:noProof/>
+        </w:rPr>
+        <w:fldChar w:fldCharType="separate"/>
+      </w:r>
+      <w:r>
+        <w:rPr>
+          <w:noProof/>
+          <w:lang w:eastAsia="zh-CN"/>
+        </w:rPr>
+        <w:t>9</w:t>
+      </w:r>
+      <w:r>
+        <w:rPr>
+          <w:noProof/>
+        </w:rPr>
+        <w:fldChar w:fldCharType="end"/>
+      </w:r>
+    </w:p>
+    <w:p>
+      <w:pPr>
+        <w:pStyle w:val="TOC2"/>
+        <w:tabs>
+          <w:tab w:val="right" w:leader="dot" w:pos="8630"/>
+        </w:tabs>
+        <w:rPr>
+          <w:noProof/>
+          <w:lang w:eastAsia="zh-CN"/>
+        </w:rPr>
+      </w:pPr>
+      <w:r>
+        <w:rPr>
+          <w:rFonts w:hint="eastAsia"/>
+          <w:noProof/>
+          <w:lang w:eastAsia="zh-CN"/>
+        </w:rPr>
+        <w:t>接入方式</w:t>
+      </w:r>
+      <w:r>
+        <w:rPr>
+          <w:noProof/>
+          <w:lang w:eastAsia="zh-CN"/>
+        </w:rPr>
+        <w:tab/>
+      </w:r>
+      <w:r>
+        <w:rPr>
+          <w:noProof/>
+        </w:rPr>
+        <w:fldChar w:fldCharType="begin"/>
+      </w:r>
+      <w:r>
+        <w:rPr>
+          <w:noProof/>
+          <w:lang w:eastAsia="zh-CN"/>
+        </w:rPr>
+        <w:instrText xml:space="preserve"> PAGEREF _Toc521958094 \h </w:instrText>
+      </w:r>
+      <w:r>
+        <w:rPr>
+          <w:noProof/>
+        </w:rPr>
+      </w:r>
+      <w:r>
+        <w:rPr>
+          <w:noProof/>
+        </w:rPr>
+        <w:fldChar w:fldCharType="separate"/>
+      </w:r>
+      <w:r>
+        <w:rPr>
+          <w:noProof/>
+          <w:lang w:eastAsia="zh-CN"/>
+        </w:rPr>
+        <w:t>9</w:t>
+      </w:r>
+      <w:r>
+        <w:rPr>
+          <w:noProof/>
+        </w:rPr>
+        <w:fldChar w:fldCharType="end"/>
+      </w:r>
+    </w:p>
+    <w:p>
+      <w:pPr>
+        <w:pStyle w:val="TOC2"/>
+        <w:tabs>
+          <w:tab w:val="right" w:leader="dot" w:pos="8630"/>
+        </w:tabs>
+        <w:rPr>
+          <w:noProof/>
+          <w:lang w:eastAsia="zh-CN"/>
+        </w:rPr>
+      </w:pPr>
+      <w:r>
+        <w:rPr>
+          <w:rFonts w:ascii="Microsoft YaHei" w:eastAsia="Microsoft YaHei" w:hAnsi="Microsoft YaHei" w:cs="Microsoft YaHei" w:hint="eastAsia"/>
+          <w:noProof/>
+          <w:lang w:eastAsia="zh-CN"/>
+        </w:rPr>
+        <w:t>协议</w:t>
+      </w:r>
+      <w:r>
+        <w:rPr>
+          <w:rFonts w:hint="eastAsia"/>
+          <w:noProof/>
+          <w:lang w:eastAsia="zh-CN"/>
+        </w:rPr>
+        <w:t>参数</w:t>
+      </w:r>
+      <w:r>
+        <w:rPr>
+          <w:noProof/>
+          <w:lang w:eastAsia="zh-CN"/>
+        </w:rPr>
+        <w:tab/>
+      </w:r>
+      <w:r>
+        <w:rPr>
+          <w:noProof/>
+        </w:rPr>
+        <w:fldChar w:fldCharType="begin"/>
+      </w:r>
+      <w:r>
+        <w:rPr>
+          <w:noProof/>
+          <w:lang w:eastAsia="zh-CN"/>
+        </w:rPr>
+        <w:instrText xml:space="preserve"> PAGEREF _Toc521958095 \h </w:instrText>
+      </w:r>
+      <w:r>
+        <w:rPr>
+          <w:noProof/>
+        </w:rPr>
+      </w:r>
+      <w:r>
+        <w:rPr>
+          <w:noProof/>
+        </w:rPr>
+        <w:fldChar w:fldCharType="separate"/>
+      </w:r>
+      <w:r>
+        <w:rPr>
+          <w:noProof/>
+          <w:lang w:eastAsia="zh-CN"/>
+        </w:rPr>
+        <w:t>9</w:t>
+      </w:r>
+      <w:r>
+        <w:rPr>
+          <w:noProof/>
+        </w:rPr>
+        <w:fldChar w:fldCharType="end"/>
+      </w:r>
+    </w:p>
+    <w:p>
+      <w:pPr>
+        <w:pStyle w:val="TOC2"/>
+        <w:tabs>
+          <w:tab w:val="right" w:leader="dot" w:pos="8630"/>
+        </w:tabs>
+        <w:rPr>
+          <w:noProof/>
+          <w:lang w:eastAsia="zh-CN"/>
+        </w:rPr>
+      </w:pPr>
+      <w:r>
+        <w:rPr>
+          <w:rFonts w:hint="eastAsia"/>
+          <w:noProof/>
+          <w:lang w:eastAsia="zh-CN"/>
+        </w:rPr>
+        <w:t>返回参数</w:t>
+      </w:r>
+      <w:r>
+        <w:rPr>
+          <w:noProof/>
+          <w:lang w:eastAsia="zh-CN"/>
+        </w:rPr>
+        <w:tab/>
+      </w:r>
+      <w:r>
+        <w:rPr>
+          <w:noProof/>
+        </w:rPr>
+        <w:fldChar w:fldCharType="begin"/>
+      </w:r>
+      <w:r>
+        <w:rPr>
+          <w:noProof/>
+          <w:lang w:eastAsia="zh-CN"/>
+        </w:rPr>
+        <w:instrText xml:space="preserve"> PAGEREF _Toc521958096 \h </w:instrText>
+      </w:r>
+      <w:r>
+        <w:rPr>
+          <w:noProof/>
+        </w:rPr>
+      </w:r>
+      <w:r>
+        <w:rPr>
+          <w:noProof/>
+        </w:rPr>
+        <w:fldChar w:fldCharType="separate"/>
+      </w:r>
+      <w:r>
+        <w:rPr>
+          <w:noProof/>
+          <w:lang w:eastAsia="zh-CN"/>
+        </w:rPr>
+        <w:t>10</w:t>
+      </w:r>
+      <w:r>
+        <w:rPr>
+          <w:noProof/>
+        </w:rPr>
+        <w:fldChar w:fldCharType="end"/>
+      </w:r>
+    </w:p>
+    <w:p>
+      <w:pPr>
+        <w:pStyle w:val="TOC2"/>
+        <w:tabs>
+          <w:tab w:val="right" w:leader="dot" w:pos="8630"/>
+        </w:tabs>
+        <w:rPr>
+          <w:noProof/>
+          <w:lang w:eastAsia="zh-CN"/>
+        </w:rPr>
+      </w:pPr>
+      <w:r>
+        <w:rPr>
+          <w:rFonts w:ascii="SimSun" w:eastAsia="SimSun" w:hAnsi="SimSun" w:hint="eastAsia"/>
+          <w:noProof/>
+          <w:lang w:eastAsia="zh-CN"/>
+        </w:rPr>
+        <w:t>签</w:t>
+      </w:r>
+      <w:r>
+        <w:rPr>
+          <w:rFonts w:hint="eastAsia"/>
+          <w:noProof/>
+          <w:lang w:eastAsia="zh-CN"/>
+        </w:rPr>
+        <w:t>名方法</w:t>
+      </w:r>
+      <w:r>
+        <w:rPr>
+          <w:noProof/>
+          <w:lang w:eastAsia="zh-CN"/>
+        </w:rPr>
+        <w:tab/>
+      </w:r>
+      <w:r>
+        <w:rPr>
+          <w:noProof/>
+        </w:rPr>
+        <w:fldChar w:fldCharType="begin"/>
+      </w:r>
+      <w:r>
+        <w:rPr>
+          <w:noProof/>
+          <w:lang w:eastAsia="zh-CN"/>
+        </w:rPr>
+        <w:instrText xml:space="preserve"> PAGEREF _Toc521958097 \h </w:instrText>
+      </w:r>
+      <w:r>
+        <w:rPr>
+          <w:noProof/>
+        </w:rPr>
+      </w:r>
+      <w:r>
+        <w:rPr>
+          <w:noProof/>
+        </w:rPr>
+        <w:fldChar w:fldCharType="separate"/>
+      </w:r>
+      <w:r>
+        <w:rPr>
+          <w:noProof/>
+          <w:lang w:eastAsia="zh-CN"/>
+        </w:rPr>
+        <w:t>10</w:t>
+      </w:r>
+      <w:r>
+        <w:rPr>
+          <w:noProof/>
+        </w:rPr>
+        <w:fldChar w:fldCharType="end"/>
+      </w:r>
+    </w:p>
+    <w:p>
+      <w:pPr>
+        <w:pStyle w:val="TOC1"/>
+        <w:tabs>
+          <w:tab w:val="right" w:leader="dot" w:pos="8630"/>
+        </w:tabs>
+        <w:rPr>
+          <w:noProof/>
+          <w:lang w:eastAsia="zh-CN"/>
+        </w:rPr>
+      </w:pPr>
+      <w:r>
+        <w:rPr>
+          <w:rFonts w:hint="eastAsia"/>
+          <w:noProof/>
+          <w:lang w:eastAsia="zh-CN"/>
+        </w:rPr>
+        <w:t>申</w:t>
+      </w:r>
+      <w:r>
+        <w:rPr>
+          <w:rFonts w:ascii="SimSun" w:eastAsia="SimSun" w:hAnsi="SimSun" w:cs="SimSun" w:hint="eastAsia"/>
+          <w:noProof/>
+          <w:lang w:eastAsia="zh-CN"/>
+        </w:rPr>
+        <w:t>请</w:t>
+      </w:r>
+      <w:r>
+        <w:rPr>
+          <w:rFonts w:hint="eastAsia"/>
+          <w:noProof/>
+          <w:lang w:eastAsia="zh-CN"/>
+        </w:rPr>
+        <w:t>提</w:t>
+      </w:r>
+      <w:r>
+        <w:rPr>
+          <w:rFonts w:ascii="SimSun" w:eastAsia="SimSun" w:hAnsi="SimSun" w:cs="SimSun" w:hint="eastAsia"/>
+          <w:noProof/>
+          <w:lang w:eastAsia="zh-CN"/>
+        </w:rPr>
+        <w:t>现</w:t>
+      </w:r>
+      <w:r>
+        <w:rPr>
+          <w:noProof/>
+          <w:lang w:eastAsia="zh-CN"/>
+        </w:rPr>
+        <w:tab/>
+      </w:r>
+      <w:r>
+        <w:rPr>
+          <w:noProof/>
+        </w:rPr>
+        <w:fldChar w:fldCharType="begin"/>
+      </w:r>
+      <w:r>
+        <w:rPr>
+          <w:noProof/>
+          <w:lang w:eastAsia="zh-CN"/>
+        </w:rPr>
+        <w:instrText xml:space="preserve"> PAGEREF _Toc521958098 \h </w:instrText>
+      </w:r>
+      <w:r>
+        <w:rPr>
+          <w:noProof/>
+        </w:rPr>
+      </w:r>
+      <w:r>
+        <w:rPr>
+          <w:noProof/>
+        </w:rPr>
+        <w:fldChar w:fldCharType="separate"/>
+      </w:r>
+      <w:r>
+        <w:rPr>
+          <w:noProof/>
+          <w:lang w:eastAsia="zh-CN"/>
+        </w:rPr>
+        <w:t>11</w:t>
+      </w:r>
+      <w:r>
+        <w:rPr>
+          <w:noProof/>
+        </w:rPr>
+        <w:fldChar w:fldCharType="end"/>
+      </w:r>
+    </w:p>
+    <w:p>
+      <w:pPr>
+        <w:pStyle w:val="TOC2"/>
+        <w:tabs>
+          <w:tab w:val="right" w:leader="dot" w:pos="8630"/>
+        </w:tabs>
+        <w:rPr>
+          <w:noProof/>
+          <w:lang w:eastAsia="zh-CN"/>
+        </w:rPr>
+      </w:pPr>
+      <w:r>
+        <w:rPr>
+          <w:rFonts w:cs="Lantinghei SC Extralight" w:hint="eastAsia"/>
+          <w:noProof/>
+          <w:lang w:eastAsia="zh-CN"/>
+        </w:rPr>
+        <w:t>接入</w:t>
+      </w:r>
+      <w:r>
+        <w:rPr>
+          <w:noProof/>
+          <w:lang w:eastAsia="zh-CN"/>
+        </w:rPr>
+        <w:t>URL</w:t>
+      </w:r>
+      <w:r>
+        <w:rPr>
+          <w:noProof/>
+          <w:lang w:eastAsia="zh-CN"/>
+        </w:rPr>
+        <w:tab/>
+      </w:r>
+      <w:r>
+        <w:rPr>
+          <w:noProof/>
+        </w:rPr>
+        <w:fldChar w:fldCharType="begin"/>
+      </w:r>
+      <w:r>
+        <w:rPr>
+          <w:noProof/>
+          <w:lang w:eastAsia="zh-CN"/>
+        </w:rPr>
+        <w:instrText xml:space="preserve"> PAGEREF _Toc521958099 \h </w:instrText>
+      </w:r>
+      <w:r>
+        <w:rPr>
+          <w:noProof/>
+        </w:rPr>
+      </w:r>
+      <w:r>
+        <w:rPr>
+          <w:noProof/>
+        </w:rPr>
+        <w:fldChar w:fldCharType="separate"/>
+      </w:r>
+      <w:r>
+        <w:rPr>
+          <w:noProof/>
+          <w:lang w:eastAsia="zh-CN"/>
+        </w:rPr>
+        <w:t>11</w:t>
+      </w:r>
+      <w:r>
+        <w:rPr>
+          <w:noProof/>
+        </w:rPr>
+        <w:fldChar w:fldCharType="end"/>
+      </w:r>
+    </w:p>
+    <w:p>
+      <w:pPr>
+        <w:pStyle w:val="TOC2"/>
+        <w:tabs>
+          <w:tab w:val="right" w:leader="dot" w:pos="8630"/>
+        </w:tabs>
+        <w:rPr>
+          <w:noProof/>
+          <w:lang w:eastAsia="zh-CN"/>
+        </w:rPr>
+      </w:pPr>
+      <w:r>
+        <w:rPr>
+          <w:rFonts w:hint="eastAsia"/>
+          <w:noProof/>
+          <w:lang w:eastAsia="zh-CN"/>
+        </w:rPr>
+        <w:t>接入方式</w:t>
+      </w:r>
+      <w:r>
+        <w:rPr>
+          <w:noProof/>
+          <w:lang w:eastAsia="zh-CN"/>
+        </w:rPr>
+        <w:tab/>
+      </w:r>
+      <w:r>
+        <w:rPr>
+          <w:noProof/>
+        </w:rPr>
+        <w:fldChar w:fldCharType="begin"/>
+      </w:r>
+      <w:r>
+        <w:rPr>
+          <w:noProof/>
+          <w:lang w:eastAsia="zh-CN"/>
+        </w:rPr>
+        <w:instrText xml:space="preserve"> PAGEREF _Toc521958100 \h </w:instrText>
+      </w:r>
+      <w:r>
+        <w:rPr>
+          <w:noProof/>
+        </w:rPr>
+      </w:r>
+      <w:r>
+        <w:rPr>
+          <w:noProof/>
+        </w:rPr>
+        <w:fldChar w:fldCharType="separate"/>
+      </w:r>
+      <w:r>
+        <w:rPr>
+          <w:noProof/>
+          <w:lang w:eastAsia="zh-CN"/>
+        </w:rPr>
+        <w:t>11</w:t>
+      </w:r>
+      <w:r>
+        <w:rPr>
+          <w:noProof/>
+        </w:rPr>
+        <w:fldChar w:fldCharType="end"/>
+      </w:r>
+    </w:p>
+    <w:p>
+      <w:pPr>
+        <w:pStyle w:val="TOC2"/>
+        <w:tabs>
+          <w:tab w:val="right" w:leader="dot" w:pos="8630"/>
+        </w:tabs>
+        <w:rPr>
+          <w:noProof/>
+          <w:lang w:eastAsia="zh-CN"/>
+        </w:rPr>
+      </w:pPr>
+      <w:r>
+        <w:rPr>
+          <w:rFonts w:ascii="Microsoft YaHei" w:eastAsia="Microsoft YaHei" w:hAnsi="Microsoft YaHei" w:cs="Microsoft YaHei" w:hint="eastAsia"/>
+          <w:noProof/>
+          <w:lang w:eastAsia="zh-CN"/>
+        </w:rPr>
+        <w:t>协议</w:t>
+      </w:r>
+      <w:r>
+        <w:rPr>
+          <w:rFonts w:hint="eastAsia"/>
+          <w:noProof/>
+          <w:lang w:eastAsia="zh-CN"/>
+        </w:rPr>
+        <w:t>参数</w:t>
+      </w:r>
+      <w:r>
+        <w:rPr>
+          <w:noProof/>
+          <w:lang w:eastAsia="zh-CN"/>
+        </w:rPr>
+        <w:tab/>
+      </w:r>
+      <w:r>
+        <w:rPr>
+          <w:noProof/>
+        </w:rPr>
+        <w:fldChar w:fldCharType="begin"/>
+      </w:r>
+      <w:r>
+        <w:rPr>
+          <w:noProof/>
+          <w:lang w:eastAsia="zh-CN"/>
+        </w:rPr>
+        <w:instrText xml:space="preserve"> PAGEREF _Toc521958101 \h </w:instrText>
+      </w:r>
+      <w:r>
+        <w:rPr>
+          <w:noProof/>
+        </w:rPr>
+      </w:r>
+      <w:r>
+        <w:rPr>
+          <w:noProof/>
+        </w:rPr>
+        <w:fldChar w:fldCharType="separate"/>
+      </w:r>
+      <w:r>
+        <w:rPr>
+          <w:noProof/>
+          <w:lang w:eastAsia="zh-CN"/>
+        </w:rPr>
+        <w:t>11</w:t>
+      </w:r>
+      <w:r>
+        <w:rPr>
+          <w:noProof/>
+        </w:rPr>
+        <w:fldChar w:fldCharType="end"/>
+      </w:r>
+    </w:p>
+    <w:p>
+      <w:pPr>
+        <w:pStyle w:val="TOC2"/>
+        <w:tabs>
+          <w:tab w:val="right" w:leader="dot" w:pos="8630"/>
+        </w:tabs>
+        <w:rPr>
+          <w:noProof/>
+          <w:lang w:eastAsia="zh-CN"/>
+        </w:rPr>
+      </w:pPr>
+      <w:r>
+        <w:rPr>
+          <w:rFonts w:ascii="SimSun" w:eastAsia="SimSun" w:hAnsi="SimSun" w:hint="eastAsia"/>
+          <w:noProof/>
+          <w:lang w:eastAsia="zh-CN"/>
+        </w:rPr>
+        <w:t>签</w:t>
+      </w:r>
+      <w:r>
+        <w:rPr>
+          <w:rFonts w:hint="eastAsia"/>
+          <w:noProof/>
+          <w:lang w:eastAsia="zh-CN"/>
+        </w:rPr>
+        <w:t>名方法</w:t>
+      </w:r>
+      <w:r>
+        <w:rPr>
+          <w:noProof/>
+          <w:lang w:eastAsia="zh-CN"/>
+        </w:rPr>
+        <w:tab/>
+      </w:r>
+      <w:r>
+        <w:rPr>
+          <w:noProof/>
+        </w:rPr>
+        <w:fldChar w:fldCharType="begin"/>
+      </w:r>
+      <w:r>
+        <w:rPr>
+          <w:noProof/>
+          <w:lang w:eastAsia="zh-CN"/>
+        </w:rPr>
+        <w:instrText xml:space="preserve"> PAGEREF _Toc521958102 \h </w:instrText>
+      </w:r>
+      <w:r>
+        <w:rPr>
+          <w:noProof/>
+        </w:rPr>
+      </w:r>
+      <w:r>
+        <w:rPr>
+          <w:noProof/>
+        </w:rPr>
+        <w:fldChar w:fldCharType="separate"/>
+      </w:r>
+      <w:r>
+        <w:rPr>
+          <w:noProof/>
+          <w:lang w:eastAsia="zh-CN"/>
+        </w:rPr>
+        <w:t>12</w:t>
+      </w:r>
+      <w:r>
+        <w:rPr>
+          <w:noProof/>
+        </w:rPr>
+        <w:fldChar w:fldCharType="end"/>
+      </w:r>
+    </w:p>
+    <w:p>
+      <w:pPr>
+        <w:pStyle w:val="TOC2"/>
+        <w:tabs>
+          <w:tab w:val="right" w:leader="dot" w:pos="8630"/>
+        </w:tabs>
+        <w:rPr>
+          <w:noProof/>
+          <w:lang w:eastAsia="zh-CN"/>
+        </w:rPr>
+      </w:pPr>
+      <w:r>
+        <w:rPr>
+          <w:rFonts w:hint="eastAsia"/>
+          <w:noProof/>
+          <w:lang w:eastAsia="zh-CN"/>
+        </w:rPr>
+        <w:t>返回参数</w:t>
+      </w:r>
+      <w:r>
+        <w:rPr>
+          <w:noProof/>
+          <w:lang w:eastAsia="zh-CN"/>
+        </w:rPr>
+        <w:tab/>
+      </w:r>
+      <w:r>
+        <w:rPr>
+          <w:noProof/>
+        </w:rPr>
+        <w:fldChar w:fldCharType="begin"/>
+      </w:r>
+      <w:r>
+        <w:rPr>
+          <w:noProof/>
+          <w:lang w:eastAsia="zh-CN"/>
+        </w:rPr>
+        <w:instrText xml:space="preserve"> PAGEREF _Toc521958103 \h </w:instrText>
+      </w:r>
+      <w:r>
+        <w:rPr>
+          <w:noProof/>
+        </w:rPr>
+      </w:r>
+      <w:r>
+        <w:rPr>
+          <w:noProof/>
+        </w:rPr>
+        <w:fldChar w:fldCharType="separate"/>
+      </w:r>
+      <w:r>
+        <w:rPr>
+          <w:noProof/>
+          <w:lang w:eastAsia="zh-CN"/>
+        </w:rPr>
+        <w:t>13</w:t>
+      </w:r>
+      <w:r>
+        <w:rPr>
+          <w:noProof/>
+        </w:rPr>
+        <w:fldChar w:fldCharType="end"/>
+      </w:r>
+    </w:p>
+    <w:p>
+      <w:pPr>
+        <w:pStyle w:val="TOC1"/>
+        <w:tabs>
+          <w:tab w:val="right" w:leader="dot" w:pos="8630"/>
+        </w:tabs>
+        <w:rPr>
+          <w:noProof/>
+          <w:lang w:eastAsia="zh-CN"/>
+        </w:rPr>
+      </w:pPr>
+      <w:r>
+        <w:rPr>
+          <w:rFonts w:hint="eastAsia"/>
+          <w:noProof/>
+          <w:lang w:eastAsia="zh-CN"/>
+        </w:rPr>
+        <w:t>收款异步通知</w:t>
+      </w:r>
+      <w:r>
+        <w:rPr>
+          <w:noProof/>
+          <w:lang w:eastAsia="zh-CN"/>
+        </w:rPr>
+        <w:tab/>
+      </w:r>
+      <w:r>
+        <w:rPr>
+          <w:noProof/>
+        </w:rPr>
+        <w:fldChar w:fldCharType="begin"/>
+      </w:r>
+      <w:r>
+        <w:rPr>
+          <w:noProof/>
+          <w:lang w:eastAsia="zh-CN"/>
+        </w:rPr>
+        <w:instrText xml:space="preserve"> PAGEREF _Toc521958104 \h </w:instrText>
+      </w:r>
+      <w:r>
+        <w:rPr>
+          <w:noProof/>
+        </w:rPr>
+      </w:r>
+      <w:r>
+        <w:rPr>
+          <w:noProof/>
+        </w:rPr>
+        <w:fldChar w:fldCharType="separate"/>
+      </w:r>
+      <w:r>
+        <w:rPr>
+          <w:noProof/>
+          <w:lang w:eastAsia="zh-CN"/>
+        </w:rPr>
+        <w:t>13</w:t>
       </w:r>
       <w:r>
         <w:rPr>
@@ -1014,7 +1844,7 @@
           <w:lang w:eastAsia="zh-CN"/>
         </w:rPr>
       </w:pPr>
-      <w:bookmarkStart w:id="0" w:name="_Toc382406287"/>
+      <w:bookmarkStart w:id="0" w:name="_Toc521958079"/>
       <w:r>
         <w:rPr>
           <w:rFonts w:hint="eastAsia"/>
@@ -1239,7 +2069,7 @@
       <w:pPr>
         <w:pStyle w:val="Heading2"/>
       </w:pPr>
-      <w:bookmarkStart w:id="1" w:name="_Toc382406288"/>
+      <w:bookmarkStart w:id="1" w:name="_Toc521958080"/>
       <w:r>
         <w:rPr>
           <w:rFonts w:cs="Lantinghei SC Extralight" w:hint="eastAsia"/>
@@ -1326,6 +2156,7 @@
           <w:rFonts w:ascii="SimSun" w:eastAsia="SimSun" w:hAnsi="SimSun" w:cs="SimSun" w:hint="eastAsia"/>
           <w:lang w:eastAsia="zh-CN"/>
         </w:rPr>
+        <w:lastRenderedPageBreak/>
         <w:t>测试</w:t>
       </w:r>
       <w:r>
@@ -1409,12 +2240,14 @@
       <w:pPr>
         <w:pStyle w:val="Heading2"/>
       </w:pPr>
+      <w:bookmarkStart w:id="2" w:name="_Toc521958081"/>
       <w:r>
         <w:rPr>
           <w:rFonts w:ascii="Microsoft YaHei" w:eastAsia="Microsoft YaHei" w:hAnsi="Microsoft YaHei" w:cs="Microsoft YaHei" w:hint="eastAsia"/>
         </w:rPr>
         <w:t>接入方式</w:t>
       </w:r>
+      <w:bookmarkEnd w:id="2"/>
     </w:p>
     <w:p>
       <w:pPr>
@@ -1441,12 +2274,14 @@
       <w:pPr>
         <w:pStyle w:val="Heading2"/>
       </w:pPr>
+      <w:bookmarkStart w:id="3" w:name="_Toc521958082"/>
       <w:r>
         <w:rPr>
           <w:rFonts w:ascii="Microsoft YaHei" w:eastAsia="Microsoft YaHei" w:hAnsi="Microsoft YaHei" w:cs="Microsoft YaHei" w:hint="eastAsia"/>
         </w:rPr>
         <w:t>协议参数</w:t>
       </w:r>
+      <w:bookmarkEnd w:id="3"/>
     </w:p>
     <w:p>
       <w:pPr>
@@ -1462,9 +2297,9 @@
         <w:tblLook w:val="04A0" w:firstRow="1" w:lastRow="0" w:firstColumn="1" w:lastColumn="0" w:noHBand="0" w:noVBand="1"/>
       </w:tblPr>
       <w:tblGrid>
-        <w:gridCol w:w="2952"/>
-        <w:gridCol w:w="1296"/>
-        <w:gridCol w:w="4608"/>
+        <w:gridCol w:w="2875"/>
+        <w:gridCol w:w="1255"/>
+        <w:gridCol w:w="4500"/>
       </w:tblGrid>
       <w:tr>
         <w:tc>
@@ -1790,7 +2625,6 @@
               <w:rPr>
                 <w:lang w:eastAsia="zh-CN"/>
               </w:rPr>
-              <w:lastRenderedPageBreak/>
               <w:t>c</w:t>
             </w:r>
             <w:r>
@@ -2426,9 +3260,9 @@
         <w:tblLook w:val="04A0" w:firstRow="1" w:lastRow="0" w:firstColumn="1" w:lastColumn="0" w:noHBand="0" w:noVBand="1"/>
       </w:tblPr>
       <w:tblGrid>
-        <w:gridCol w:w="2952"/>
-        <w:gridCol w:w="1296"/>
-        <w:gridCol w:w="4608"/>
+        <w:gridCol w:w="2914"/>
+        <w:gridCol w:w="1258"/>
+        <w:gridCol w:w="4458"/>
       </w:tblGrid>
       <w:tr>
         <w:tc>
@@ -3549,6 +4383,7 @@
               <w:rPr>
                 <w:lang w:eastAsia="zh-CN"/>
               </w:rPr>
+              <w:lastRenderedPageBreak/>
               <w:t>pay_option</w:t>
             </w:r>
             <w:proofErr w:type="spellEnd"/>
@@ -3854,7 +4689,7 @@
       <w:pPr>
         <w:pStyle w:val="Heading2"/>
       </w:pPr>
-      <w:bookmarkStart w:id="2" w:name="_Toc382406291"/>
+      <w:bookmarkStart w:id="4" w:name="_Toc521958083"/>
       <w:r>
         <w:rPr>
           <w:rFonts w:ascii="SimSun" w:eastAsia="SimSun" w:hAnsi="SimSun" w:hint="eastAsia"/>
@@ -3867,7 +4702,7 @@
         </w:rPr>
         <w:t>名方法</w:t>
       </w:r>
-      <w:bookmarkEnd w:id="2"/>
+      <w:bookmarkEnd w:id="4"/>
     </w:p>
     <w:p>
       <w:pPr>
@@ -4071,7 +4906,6 @@
           <w:szCs w:val="20"/>
           <w:lang w:eastAsia="zh-CN"/>
         </w:rPr>
-        <w:lastRenderedPageBreak/>
         <w:tab/>
         <w:t>"</w:t>
       </w:r>
@@ -4569,6 +5403,8 @@
           <w:lang w:eastAsia="zh-CN"/>
         </w:rPr>
       </w:pPr>
+      <w:bookmarkStart w:id="5" w:name="_GoBack"/>
+      <w:bookmarkEnd w:id="5"/>
     </w:p>
     <w:p>
       <w:pPr>
@@ -4610,7 +5446,25 @@
           <w:szCs w:val="22"/>
           <w:lang w:eastAsia="zh-CN"/>
         </w:rPr>
-        <w:t>ign=MD5(api_key=api_test_user_appId1&amp;biz_content={"api_account_mode": "Account", "attach": "userid:1", "</w:t>
+        <w:t>ign=MD5(api_key=api_test_user_appI</w:t>
+      </w:r>
+      <w:r>
+        <w:rPr>
+          <w:rFonts w:ascii="Courier New" w:eastAsia="SimSun" w:hAnsi="Courier New" w:cs="Courier New"/>
+          <w:sz w:val="22"/>
+          <w:szCs w:val="22"/>
+          <w:lang w:eastAsia="zh-CN"/>
+        </w:rPr>
+        <w:t>d1&amp;biz_content={"api_account_typ</w:t>
+      </w:r>
+      <w:r>
+        <w:rPr>
+          <w:rFonts w:ascii="Courier New" w:eastAsia="SimSun" w:hAnsi="Courier New" w:cs="Courier New"/>
+          <w:sz w:val="22"/>
+          <w:szCs w:val="22"/>
+          <w:lang w:eastAsia="zh-CN"/>
+        </w:rPr>
+        <w:t>e": "Account", "attach": "userid:1", "</w:t>
       </w:r>
       <w:proofErr w:type="spellStart"/>
       <w:r>
@@ -5170,6 +6024,7 @@
           <w:rFonts w:ascii="SimSun" w:eastAsia="SimSun" w:hAnsi="SimSun" w:hint="eastAsia"/>
           <w:lang w:eastAsia="zh-CN"/>
         </w:rPr>
+        <w:lastRenderedPageBreak/>
         <w:t>黄色标注的最后一个字段（无需参与排序）是</w:t>
       </w:r>
       <w:r>
@@ -5724,17 +6579,7 @@
           <w:szCs w:val="20"/>
           <w:lang w:eastAsia="zh-CN"/>
         </w:rPr>
-        <w:t xml:space="preserve">\": </w:t>
-      </w:r>
-      <w:r>
-        <w:rPr>
-          <w:rFonts w:ascii="Courier New" w:eastAsia="SimSun" w:hAnsi="Courier New" w:cs="Courier New"/>
-          <w:sz w:val="20"/>
-          <w:szCs w:val="20"/>
-          <w:lang w:eastAsia="zh-CN"/>
-        </w:rPr>
-        <w:lastRenderedPageBreak/>
-        <w:t>\"http://54.203.195.52/</w:t>
+        <w:t>\": \"http://54.203.195.52/</w:t>
       </w:r>
       <w:proofErr w:type="spellStart"/>
       <w:r>
@@ -5872,14 +6717,14 @@
       <w:pPr>
         <w:pStyle w:val="Heading2"/>
       </w:pPr>
-      <w:bookmarkStart w:id="3" w:name="_Toc382406292"/>
+      <w:bookmarkStart w:id="6" w:name="_Toc521958084"/>
       <w:r>
         <w:rPr>
           <w:rFonts w:hint="eastAsia"/>
         </w:rPr>
         <w:t>返回参数</w:t>
       </w:r>
-      <w:bookmarkEnd w:id="3"/>
+      <w:bookmarkEnd w:id="6"/>
     </w:p>
     <w:p>
       <w:pPr>
@@ -5895,9 +6740,9 @@
         <w:tblLook w:val="04A0" w:firstRow="1" w:lastRow="0" w:firstColumn="1" w:lastColumn="0" w:noHBand="0" w:noVBand="1"/>
       </w:tblPr>
       <w:tblGrid>
-        <w:gridCol w:w="2952"/>
-        <w:gridCol w:w="1296"/>
-        <w:gridCol w:w="4608"/>
+        <w:gridCol w:w="2895"/>
+        <w:gridCol w:w="1262"/>
+        <w:gridCol w:w="4473"/>
       </w:tblGrid>
       <w:tr>
         <w:tc>
@@ -7590,7 +8435,6 @@
         <w:rPr>
           <w:lang w:eastAsia="zh-CN"/>
         </w:rPr>
-        <w:lastRenderedPageBreak/>
         <w:tab/>
         <w:t>"</w:t>
       </w:r>
@@ -7849,7 +8693,7 @@
       <w:pPr>
         <w:pStyle w:val="Heading1"/>
       </w:pPr>
-      <w:bookmarkStart w:id="4" w:name="_Toc382406293"/>
+      <w:bookmarkStart w:id="7" w:name="_Toc521958085"/>
       <w:proofErr w:type="spellStart"/>
       <w:r>
         <w:rPr>
@@ -7857,7 +8701,7 @@
         </w:rPr>
         <w:t>付款异步通知</w:t>
       </w:r>
-      <w:bookmarkEnd w:id="4"/>
+      <w:bookmarkEnd w:id="7"/>
       <w:proofErr w:type="spellEnd"/>
     </w:p>
     <w:p>
@@ -7947,9 +8791,9 @@
         <w:tblLook w:val="04A0" w:firstRow="1" w:lastRow="0" w:firstColumn="1" w:lastColumn="0" w:noHBand="0" w:noVBand="1"/>
       </w:tblPr>
       <w:tblGrid>
-        <w:gridCol w:w="2952"/>
-        <w:gridCol w:w="1296"/>
-        <w:gridCol w:w="4608"/>
+        <w:gridCol w:w="2901"/>
+        <w:gridCol w:w="1246"/>
+        <w:gridCol w:w="4483"/>
       </w:tblGrid>
       <w:tr>
         <w:tc>
@@ -8554,6 +9398,7 @@
               <w:rPr>
                 <w:lang w:eastAsia="zh-CN"/>
               </w:rPr>
+              <w:lastRenderedPageBreak/>
               <w:t>A</w:t>
             </w:r>
             <w:r>
@@ -9496,7 +10341,15 @@
           <w:color w:val="262626"/>
           <w:lang w:eastAsia="zh-CN"/>
         </w:rPr>
-        <w:t>每一笔支付订单支付完成后，我们在线服务器会发送支付结果信息到开发者接口程</w:t>
+        <w:t>每一笔支付订单支付完成后，我们在线服务器会发送支付结果信息到开发者接口程序，该程序根据订单信息进行验签，成功返回</w:t>
+      </w:r>
+      <w:r>
+        <w:rPr>
+          <w:rFonts w:ascii="Songti SC Regular" w:eastAsia="Songti SC Regular" w:hAnsi="Songti SC Regular" w:cs="Helvetica Neue"/>
+          <w:color w:val="262626"/>
+          <w:lang w:eastAsia="zh-CN"/>
+        </w:rPr>
+        <w:t>ok</w:t>
       </w:r>
       <w:r>
         <w:rPr>
@@ -9504,17 +10357,23 @@
           <w:color w:val="262626"/>
           <w:lang w:eastAsia="zh-CN"/>
         </w:rPr>
-        <w:lastRenderedPageBreak/>
-        <w:t>序，该程序根据订单信息进行验签，</w:t>
-      </w:r>
-      <w:bookmarkStart w:id="5" w:name="_GoBack"/>
+        <w:t>失败返回</w:t>
+      </w:r>
+      <w:r>
+        <w:rPr>
+          <w:rFonts w:ascii="Songti SC Regular" w:eastAsia="Songti SC Regular" w:hAnsi="Songti SC Regular" w:cs="Helvetica Neue"/>
+          <w:color w:val="262626"/>
+          <w:lang w:eastAsia="zh-CN"/>
+        </w:rPr>
+        <w:t>error</w:t>
+      </w:r>
       <w:r>
         <w:rPr>
           <w:rFonts w:ascii="Songti SC Regular" w:eastAsia="Songti SC Regular" w:hAnsi="Songti SC Regular" w:cs="PingFang SC Regular" w:hint="eastAsia"/>
           <w:color w:val="262626"/>
           <w:lang w:eastAsia="zh-CN"/>
         </w:rPr>
-        <w:t>成功返回</w:t>
+        <w:t>（字符串），返回的信息不能包含</w:t>
       </w:r>
       <w:r>
         <w:rPr>
@@ -9522,7 +10381,7 @@
           <w:color w:val="262626"/>
           <w:lang w:eastAsia="zh-CN"/>
         </w:rPr>
-        <w:t>ok</w:t>
+        <w:t>HTML</w:t>
       </w:r>
       <w:r>
         <w:rPr>
@@ -9530,7 +10389,7 @@
           <w:color w:val="262626"/>
           <w:lang w:eastAsia="zh-CN"/>
         </w:rPr>
-        <w:t>失败返回</w:t>
+        <w:t>等标签，所有内容只有</w:t>
       </w:r>
       <w:r>
         <w:rPr>
@@ -9538,7 +10397,7 @@
           <w:color w:val="262626"/>
           <w:lang w:eastAsia="zh-CN"/>
         </w:rPr>
-        <w:t>error</w:t>
+        <w:t>ok</w:t>
       </w:r>
       <w:r>
         <w:rPr>
@@ -9546,7 +10405,7 @@
           <w:color w:val="262626"/>
           <w:lang w:eastAsia="zh-CN"/>
         </w:rPr>
-        <w:t>（字符串），返回的信息不能包含</w:t>
+        <w:t>或</w:t>
       </w:r>
       <w:r>
         <w:rPr>
@@ -9554,7 +10413,7 @@
           <w:color w:val="262626"/>
           <w:lang w:eastAsia="zh-CN"/>
         </w:rPr>
-        <w:t>HTML</w:t>
+        <w:t>error</w:t>
       </w:r>
       <w:r>
         <w:rPr>
@@ -9562,41 +10421,8 @@
           <w:color w:val="262626"/>
           <w:lang w:eastAsia="zh-CN"/>
         </w:rPr>
-        <w:t>等标签，所有内容只有</w:t>
-      </w:r>
-      <w:r>
-        <w:rPr>
-          <w:rFonts w:ascii="Songti SC Regular" w:eastAsia="Songti SC Regular" w:hAnsi="Songti SC Regular" w:cs="Helvetica Neue"/>
-          <w:color w:val="262626"/>
-          <w:lang w:eastAsia="zh-CN"/>
-        </w:rPr>
-        <w:t>ok</w:t>
-      </w:r>
-      <w:r>
-        <w:rPr>
-          <w:rFonts w:ascii="Songti SC Regular" w:eastAsia="Songti SC Regular" w:hAnsi="Songti SC Regular" w:cs="PingFang SC Regular" w:hint="eastAsia"/>
-          <w:color w:val="262626"/>
-          <w:lang w:eastAsia="zh-CN"/>
-        </w:rPr>
-        <w:t>或</w:t>
-      </w:r>
-      <w:r>
-        <w:rPr>
-          <w:rFonts w:ascii="Songti SC Regular" w:eastAsia="Songti SC Regular" w:hAnsi="Songti SC Regular" w:cs="Helvetica Neue"/>
-          <w:color w:val="262626"/>
-          <w:lang w:eastAsia="zh-CN"/>
-        </w:rPr>
-        <w:t>error</w:t>
-      </w:r>
-      <w:r>
-        <w:rPr>
-          <w:rFonts w:ascii="Songti SC Regular" w:eastAsia="Songti SC Regular" w:hAnsi="Songti SC Regular" w:cs="PingFang SC Regular" w:hint="eastAsia"/>
-          <w:color w:val="262626"/>
-          <w:lang w:eastAsia="zh-CN"/>
-        </w:rPr>
         <w:t>。</w:t>
       </w:r>
-      <w:bookmarkEnd w:id="5"/>
     </w:p>
     <w:p>
       <w:pPr>
@@ -9906,7 +10732,7 @@
           <w:lang w:eastAsia="zh-CN"/>
         </w:rPr>
       </w:pPr>
-      <w:bookmarkStart w:id="6" w:name="_Toc382406294"/>
+      <w:bookmarkStart w:id="8" w:name="_Toc521958086"/>
       <w:r>
         <w:rPr>
           <w:rFonts w:ascii="SimSun" w:eastAsia="SimSun" w:hAnsi="SimSun" w:cs="SimSun" w:hint="eastAsia"/>
@@ -9914,7 +10740,7 @@
         </w:rPr>
         <w:t>订单查询</w:t>
       </w:r>
-      <w:bookmarkEnd w:id="6"/>
+      <w:bookmarkEnd w:id="8"/>
     </w:p>
     <w:p>
       <w:pPr>
@@ -9927,7 +10753,7 @@
       <w:pPr>
         <w:pStyle w:val="Heading2"/>
       </w:pPr>
-      <w:bookmarkStart w:id="7" w:name="_Toc382406295"/>
+      <w:bookmarkStart w:id="9" w:name="_Toc521958087"/>
       <w:r>
         <w:rPr>
           <w:rFonts w:cs="Lantinghei SC Extralight" w:hint="eastAsia"/>
@@ -9940,7 +10766,7 @@
         </w:rPr>
         <w:t>URL</w:t>
       </w:r>
-      <w:bookmarkEnd w:id="7"/>
+      <w:bookmarkEnd w:id="9"/>
     </w:p>
     <w:p>
       <w:pPr>
@@ -9998,6 +10824,7 @@
           <w:rFonts w:ascii="SimSun" w:eastAsia="SimSun" w:hAnsi="SimSun" w:cs="SimSun" w:hint="eastAsia"/>
           <w:lang w:eastAsia="zh-CN"/>
         </w:rPr>
+        <w:lastRenderedPageBreak/>
         <w:t>测试</w:t>
       </w:r>
       <w:r>
@@ -10031,14 +10858,14 @@
       <w:pPr>
         <w:pStyle w:val="Heading2"/>
       </w:pPr>
-      <w:bookmarkStart w:id="8" w:name="_Toc382406296"/>
+      <w:bookmarkStart w:id="10" w:name="_Toc521958088"/>
       <w:r>
         <w:rPr>
           <w:rFonts w:hint="eastAsia"/>
         </w:rPr>
         <w:t>接入方式</w:t>
       </w:r>
-      <w:bookmarkEnd w:id="8"/>
+      <w:bookmarkEnd w:id="10"/>
     </w:p>
     <w:p>
       <w:pPr>
@@ -10065,14 +10892,14 @@
       <w:pPr>
         <w:pStyle w:val="Heading2"/>
       </w:pPr>
-      <w:bookmarkStart w:id="9" w:name="_Toc382406297"/>
+      <w:bookmarkStart w:id="11" w:name="_Toc521958089"/>
       <w:r>
         <w:rPr>
           <w:rFonts w:hint="eastAsia"/>
         </w:rPr>
         <w:t>协议参数</w:t>
       </w:r>
-      <w:bookmarkEnd w:id="9"/>
+      <w:bookmarkEnd w:id="11"/>
     </w:p>
     <w:p>
       <w:pPr>
@@ -10088,9 +10915,9 @@
         <w:tblLook w:val="04A0" w:firstRow="1" w:lastRow="0" w:firstColumn="1" w:lastColumn="0" w:noHBand="0" w:noVBand="1"/>
       </w:tblPr>
       <w:tblGrid>
-        <w:gridCol w:w="2952"/>
-        <w:gridCol w:w="1296"/>
-        <w:gridCol w:w="4608"/>
+        <w:gridCol w:w="2875"/>
+        <w:gridCol w:w="1255"/>
+        <w:gridCol w:w="4500"/>
       </w:tblGrid>
       <w:tr>
         <w:tc>
@@ -10183,7 +11010,7 @@
               <w:rPr>
                 <w:lang w:eastAsia="zh-CN"/>
               </w:rPr>
-              <w:t>M</w:t>
+              <w:t>m</w:t>
             </w:r>
             <w:r>
               <w:rPr>
@@ -10263,7 +11090,7 @@
               <w:rPr>
                 <w:lang w:eastAsia="zh-CN"/>
               </w:rPr>
-              <w:t>V</w:t>
+              <w:t>v</w:t>
             </w:r>
             <w:r>
               <w:rPr>
@@ -10442,7 +11269,13 @@
               <w:rPr>
                 <w:lang w:eastAsia="zh-CN"/>
               </w:rPr>
-              <w:t>Charset</w:t>
+              <w:t>c</w:t>
+            </w:r>
+            <w:r>
+              <w:rPr>
+                <w:lang w:eastAsia="zh-CN"/>
+              </w:rPr>
+              <w:t>harset</w:t>
             </w:r>
           </w:p>
         </w:tc>
@@ -10527,7 +11360,13 @@
               <w:rPr>
                 <w:lang w:eastAsia="zh-CN"/>
               </w:rPr>
-              <w:t>Timestamp</w:t>
+              <w:t>t</w:t>
+            </w:r>
+            <w:r>
+              <w:rPr>
+                <w:lang w:eastAsia="zh-CN"/>
+              </w:rPr>
+              <w:t>imestamp</w:t>
             </w:r>
           </w:p>
         </w:tc>
@@ -10662,7 +11501,6 @@
               <w:rPr>
                 <w:lang w:eastAsia="zh-CN"/>
               </w:rPr>
-              <w:lastRenderedPageBreak/>
               <w:t>biz_content</w:t>
             </w:r>
             <w:proofErr w:type="spellEnd"/>
@@ -10881,7 +11719,7 @@
               <w:rPr>
                 <w:lang w:eastAsia="zh-CN"/>
               </w:rPr>
-              <w:t>S</w:t>
+              <w:t>s</w:t>
             </w:r>
             <w:r>
               <w:rPr>
@@ -11072,9 +11910,9 @@
         <w:tblLook w:val="04A0" w:firstRow="1" w:lastRow="0" w:firstColumn="1" w:lastColumn="0" w:noHBand="0" w:noVBand="1"/>
       </w:tblPr>
       <w:tblGrid>
-        <w:gridCol w:w="2952"/>
-        <w:gridCol w:w="1296"/>
-        <w:gridCol w:w="4608"/>
+        <w:gridCol w:w="2901"/>
+        <w:gridCol w:w="1265"/>
+        <w:gridCol w:w="4464"/>
       </w:tblGrid>
       <w:tr>
         <w:tc>
@@ -11365,14 +12203,14 @@
       <w:pPr>
         <w:pStyle w:val="Heading2"/>
       </w:pPr>
-      <w:bookmarkStart w:id="10" w:name="_Toc382406298"/>
+      <w:bookmarkStart w:id="12" w:name="_Toc521958090"/>
       <w:r>
         <w:rPr>
           <w:rFonts w:hint="eastAsia"/>
         </w:rPr>
         <w:t>返回参数</w:t>
       </w:r>
-      <w:bookmarkEnd w:id="10"/>
+      <w:bookmarkEnd w:id="12"/>
     </w:p>
     <w:p>
       <w:pPr>
@@ -11388,9 +12226,9 @@
         <w:tblLook w:val="04A0" w:firstRow="1" w:lastRow="0" w:firstColumn="1" w:lastColumn="0" w:noHBand="0" w:noVBand="1"/>
       </w:tblPr>
       <w:tblGrid>
-        <w:gridCol w:w="2952"/>
-        <w:gridCol w:w="1296"/>
-        <w:gridCol w:w="4608"/>
+        <w:gridCol w:w="2895"/>
+        <w:gridCol w:w="1262"/>
+        <w:gridCol w:w="4473"/>
       </w:tblGrid>
       <w:tr>
         <w:tc>
@@ -11980,6 +12818,7 @@
                 <w:rFonts w:hint="eastAsia"/>
                 <w:lang w:eastAsia="zh-CN"/>
               </w:rPr>
+              <w:lastRenderedPageBreak/>
               <w:t>out_trade_no</w:t>
             </w:r>
             <w:proofErr w:type="spellEnd"/>
@@ -12640,8 +13479,8 @@
         <w:tblLook w:val="04A0" w:firstRow="1" w:lastRow="0" w:firstColumn="1" w:lastColumn="0" w:noHBand="0" w:noVBand="1"/>
       </w:tblPr>
       <w:tblGrid>
-        <w:gridCol w:w="2628"/>
-        <w:gridCol w:w="6228"/>
+        <w:gridCol w:w="2597"/>
+        <w:gridCol w:w="6033"/>
       </w:tblGrid>
       <w:tr>
         <w:tc>
@@ -12706,7 +13545,13 @@
               <w:rPr>
                 <w:lang w:eastAsia="zh-CN"/>
               </w:rPr>
-              <w:t>NotStarted</w:t>
+              <w:t>N</w:t>
+            </w:r>
+            <w:r>
+              <w:rPr>
+                <w:lang w:eastAsia="zh-CN"/>
+              </w:rPr>
+              <w:t>otStarted</w:t>
             </w:r>
             <w:proofErr w:type="spellEnd"/>
           </w:p>
@@ -13042,7 +13887,6 @@
               <w:rPr>
                 <w:lang w:eastAsia="zh-CN"/>
               </w:rPr>
-              <w:lastRenderedPageBreak/>
               <w:t>UserAbandon</w:t>
             </w:r>
             <w:proofErr w:type="spellEnd"/>
@@ -13102,7 +13946,7 @@
                 <w:szCs w:val="21"/>
                 <w:shd w:val="clear" w:color="auto" w:fill="F5F5F5"/>
               </w:rPr>
-              <w:t>UnKnow</w:t>
+              <w:t>U</w:t>
             </w:r>
             <w:r>
               <w:rPr>
@@ -13112,7 +13956,7 @@
                 <w:szCs w:val="21"/>
                 <w:shd w:val="clear" w:color="auto" w:fill="F5F5F5"/>
               </w:rPr>
-              <w:t>n</w:t>
+              <w:t>nKnown</w:t>
             </w:r>
             <w:proofErr w:type="spellEnd"/>
           </w:p>
@@ -13241,7 +14085,7 @@
       <w:pPr>
         <w:pStyle w:val="Heading2"/>
       </w:pPr>
-      <w:bookmarkStart w:id="11" w:name="_Toc382406299"/>
+      <w:bookmarkStart w:id="13" w:name="_Toc521958091"/>
       <w:r>
         <w:rPr>
           <w:rFonts w:ascii="SimSun" w:eastAsia="SimSun" w:hAnsi="SimSun" w:hint="eastAsia"/>
@@ -13254,7 +14098,7 @@
         </w:rPr>
         <w:t>名方法</w:t>
       </w:r>
-      <w:bookmarkEnd w:id="11"/>
+      <w:bookmarkEnd w:id="13"/>
     </w:p>
     <w:p>
       <w:pPr>
@@ -13818,6 +14662,7 @@
           <w:color w:val="262626"/>
           <w:lang w:eastAsia="zh-CN"/>
         </w:rPr>
+        <w:lastRenderedPageBreak/>
         <w:t>使用标准</w:t>
       </w:r>
       <w:r>
@@ -13945,7 +14790,7 @@
           <w:lang w:eastAsia="zh-CN"/>
         </w:rPr>
       </w:pPr>
-      <w:bookmarkStart w:id="12" w:name="_Toc382406300"/>
+      <w:bookmarkStart w:id="14" w:name="_Toc521958092"/>
       <w:r>
         <w:rPr>
           <w:rFonts w:hint="eastAsia"/>
@@ -13960,7 +14805,7 @@
         </w:rPr>
         <w:t>闭订单</w:t>
       </w:r>
-      <w:bookmarkEnd w:id="12"/>
+      <w:bookmarkEnd w:id="14"/>
     </w:p>
     <w:p>
       <w:pPr>
@@ -13974,6 +14819,7 @@
       <w:pPr>
         <w:pStyle w:val="Heading2"/>
       </w:pPr>
+      <w:bookmarkStart w:id="15" w:name="_Toc521958093"/>
       <w:r>
         <w:rPr>
           <w:rFonts w:cs="Lantinghei SC Extralight" w:hint="eastAsia"/>
@@ -13986,6 +14832,7 @@
         </w:rPr>
         <w:t>URL</w:t>
       </w:r>
+      <w:bookmarkEnd w:id="15"/>
     </w:p>
     <w:p>
       <w:pPr>
@@ -14079,13 +14926,14 @@
       <w:pPr>
         <w:pStyle w:val="Heading2"/>
       </w:pPr>
+      <w:bookmarkStart w:id="16" w:name="_Toc521958094"/>
       <w:r>
         <w:rPr>
           <w:rFonts w:hint="eastAsia"/>
         </w:rPr>
-        <w:lastRenderedPageBreak/>
         <w:t>接入方式</w:t>
       </w:r>
+      <w:bookmarkEnd w:id="16"/>
     </w:p>
     <w:p>
       <w:pPr>
@@ -14112,12 +14960,14 @@
       <w:pPr>
         <w:pStyle w:val="Heading2"/>
       </w:pPr>
+      <w:bookmarkStart w:id="17" w:name="_Toc521958095"/>
       <w:r>
         <w:rPr>
           <w:rFonts w:hint="eastAsia"/>
         </w:rPr>
         <w:t>协议参数</w:t>
       </w:r>
+      <w:bookmarkEnd w:id="17"/>
     </w:p>
     <w:p>
       <w:pPr>
@@ -14133,9 +14983,9 @@
         <w:tblLook w:val="04A0" w:firstRow="1" w:lastRow="0" w:firstColumn="1" w:lastColumn="0" w:noHBand="0" w:noVBand="1"/>
       </w:tblPr>
       <w:tblGrid>
-        <w:gridCol w:w="2952"/>
-        <w:gridCol w:w="1296"/>
-        <w:gridCol w:w="4608"/>
+        <w:gridCol w:w="2875"/>
+        <w:gridCol w:w="1255"/>
+        <w:gridCol w:w="4500"/>
       </w:tblGrid>
       <w:tr>
         <w:tc>
@@ -14228,7 +15078,13 @@
               <w:rPr>
                 <w:lang w:eastAsia="zh-CN"/>
               </w:rPr>
-              <w:t>Method</w:t>
+              <w:t>m</w:t>
+            </w:r>
+            <w:r>
+              <w:rPr>
+                <w:lang w:eastAsia="zh-CN"/>
+              </w:rPr>
+              <w:t>ethod</w:t>
             </w:r>
           </w:p>
         </w:tc>
@@ -14302,7 +15158,13 @@
               <w:rPr>
                 <w:lang w:eastAsia="zh-CN"/>
               </w:rPr>
-              <w:t>Version</w:t>
+              <w:t>v</w:t>
+            </w:r>
+            <w:r>
+              <w:rPr>
+                <w:lang w:eastAsia="zh-CN"/>
+              </w:rPr>
+              <w:t>ersion</w:t>
             </w:r>
           </w:p>
         </w:tc>
@@ -14475,7 +15337,13 @@
               <w:rPr>
                 <w:lang w:eastAsia="zh-CN"/>
               </w:rPr>
-              <w:t>Charset</w:t>
+              <w:t>c</w:t>
+            </w:r>
+            <w:r>
+              <w:rPr>
+                <w:lang w:eastAsia="zh-CN"/>
+              </w:rPr>
+              <w:t>harset</w:t>
             </w:r>
           </w:p>
         </w:tc>
@@ -14560,7 +15428,13 @@
               <w:rPr>
                 <w:lang w:eastAsia="zh-CN"/>
               </w:rPr>
-              <w:t>Timestamp</w:t>
+              <w:t>t</w:t>
+            </w:r>
+            <w:r>
+              <w:rPr>
+                <w:lang w:eastAsia="zh-CN"/>
+              </w:rPr>
+              <w:t>imestamp</w:t>
             </w:r>
           </w:p>
         </w:tc>
@@ -14913,7 +15787,7 @@
               <w:rPr>
                 <w:lang w:eastAsia="zh-CN"/>
               </w:rPr>
-              <w:t>S</w:t>
+              <w:t>s</w:t>
             </w:r>
             <w:r>
               <w:rPr>
@@ -15104,9 +15978,9 @@
         <w:tblLook w:val="04A0" w:firstRow="1" w:lastRow="0" w:firstColumn="1" w:lastColumn="0" w:noHBand="0" w:noVBand="1"/>
       </w:tblPr>
       <w:tblGrid>
-        <w:gridCol w:w="2952"/>
-        <w:gridCol w:w="1296"/>
-        <w:gridCol w:w="4608"/>
+        <w:gridCol w:w="2901"/>
+        <w:gridCol w:w="1265"/>
+        <w:gridCol w:w="4464"/>
       </w:tblGrid>
       <w:tr>
         <w:tc>
@@ -15289,6 +16163,7 @@
               <w:rPr>
                 <w:lang w:eastAsia="zh-CN"/>
               </w:rPr>
+              <w:lastRenderedPageBreak/>
               <w:t>trx_bill_no</w:t>
             </w:r>
             <w:proofErr w:type="spellEnd"/>
@@ -15397,12 +16272,14 @@
       <w:pPr>
         <w:pStyle w:val="Heading2"/>
       </w:pPr>
+      <w:bookmarkStart w:id="18" w:name="_Toc521958096"/>
       <w:r>
         <w:rPr>
           <w:rFonts w:hint="eastAsia"/>
         </w:rPr>
         <w:t>返回参数</w:t>
       </w:r>
+      <w:bookmarkEnd w:id="18"/>
     </w:p>
     <w:p>
       <w:pPr>
@@ -15418,9 +16295,9 @@
         <w:tblLook w:val="04A0" w:firstRow="1" w:lastRow="0" w:firstColumn="1" w:lastColumn="0" w:noHBand="0" w:noVBand="1"/>
       </w:tblPr>
       <w:tblGrid>
-        <w:gridCol w:w="2952"/>
-        <w:gridCol w:w="1296"/>
-        <w:gridCol w:w="4608"/>
+        <w:gridCol w:w="2895"/>
+        <w:gridCol w:w="1262"/>
+        <w:gridCol w:w="4473"/>
       </w:tblGrid>
       <w:tr>
         <w:tc>
@@ -16171,7 +17048,6 @@
               <w:rPr>
                 <w:lang w:eastAsia="zh-CN"/>
               </w:rPr>
-              <w:lastRenderedPageBreak/>
               <w:t>s</w:t>
             </w:r>
             <w:r>
@@ -16286,6 +17162,7 @@
       <w:pPr>
         <w:pStyle w:val="Heading2"/>
       </w:pPr>
+      <w:bookmarkStart w:id="19" w:name="_Toc521958097"/>
       <w:r>
         <w:rPr>
           <w:rFonts w:ascii="SimSun" w:eastAsia="SimSun" w:hAnsi="SimSun" w:hint="eastAsia"/>
@@ -16298,6 +17175,7 @@
         </w:rPr>
         <w:t>名方法</w:t>
       </w:r>
+      <w:bookmarkEnd w:id="19"/>
     </w:p>
     <w:p>
       <w:pPr>
@@ -16927,6 +17805,7 @@
           <w:color w:val="262626"/>
           <w:lang w:eastAsia="zh-CN"/>
         </w:rPr>
+        <w:lastRenderedPageBreak/>
         <w:t>MD5</w:t>
       </w:r>
       <w:r>
@@ -16996,6 +17875,7 @@
           <w:lang w:eastAsia="zh-CN"/>
         </w:rPr>
       </w:pPr>
+      <w:bookmarkStart w:id="20" w:name="_Toc521958098"/>
       <w:r>
         <w:rPr>
           <w:rFonts w:hint="eastAsia"/>
@@ -17024,6 +17904,7 @@
         </w:rPr>
         <w:t>现</w:t>
       </w:r>
+      <w:bookmarkEnd w:id="20"/>
     </w:p>
     <w:p>
       <w:pPr>
@@ -17191,6 +18072,7 @@
       <w:pPr>
         <w:pStyle w:val="Heading2"/>
       </w:pPr>
+      <w:bookmarkStart w:id="21" w:name="_Toc521958099"/>
       <w:r>
         <w:rPr>
           <w:rFonts w:cs="Lantinghei SC Extralight" w:hint="eastAsia"/>
@@ -17203,6 +18085,7 @@
         </w:rPr>
         <w:t>URL</w:t>
       </w:r>
+      <w:bookmarkEnd w:id="21"/>
     </w:p>
     <w:p>
       <w:pPr>
@@ -17266,7 +18149,6 @@
           <w:rFonts w:ascii="SimSun" w:eastAsia="SimSun" w:hAnsi="SimSun" w:cs="SimSun" w:hint="eastAsia"/>
           <w:lang w:eastAsia="zh-CN"/>
         </w:rPr>
-        <w:lastRenderedPageBreak/>
         <w:t>测试</w:t>
       </w:r>
       <w:r>
@@ -17310,12 +18192,14 @@
       <w:pPr>
         <w:pStyle w:val="Heading2"/>
       </w:pPr>
+      <w:bookmarkStart w:id="22" w:name="_Toc521958100"/>
       <w:r>
         <w:rPr>
           <w:rFonts w:hint="eastAsia"/>
         </w:rPr>
         <w:t>接入方式</w:t>
       </w:r>
+      <w:bookmarkEnd w:id="22"/>
     </w:p>
     <w:p>
       <w:pPr>
@@ -17342,12 +18226,14 @@
       <w:pPr>
         <w:pStyle w:val="Heading2"/>
       </w:pPr>
+      <w:bookmarkStart w:id="23" w:name="_Toc521958101"/>
       <w:r>
         <w:rPr>
           <w:rFonts w:hint="eastAsia"/>
         </w:rPr>
         <w:t>协议参数</w:t>
       </w:r>
+      <w:bookmarkEnd w:id="23"/>
     </w:p>
     <w:p>
       <w:pPr>
@@ -17363,9 +18249,9 @@
         <w:tblLook w:val="04A0" w:firstRow="1" w:lastRow="0" w:firstColumn="1" w:lastColumn="0" w:noHBand="0" w:noVBand="1"/>
       </w:tblPr>
       <w:tblGrid>
-        <w:gridCol w:w="2952"/>
-        <w:gridCol w:w="1296"/>
-        <w:gridCol w:w="4608"/>
+        <w:gridCol w:w="2875"/>
+        <w:gridCol w:w="1255"/>
+        <w:gridCol w:w="4500"/>
       </w:tblGrid>
       <w:tr>
         <w:tc>
@@ -17458,7 +18344,7 @@
               <w:rPr>
                 <w:lang w:eastAsia="zh-CN"/>
               </w:rPr>
-              <w:t>M</w:t>
+              <w:t>m</w:t>
             </w:r>
             <w:r>
               <w:rPr>
@@ -17544,7 +18430,7 @@
               <w:rPr>
                 <w:lang w:eastAsia="zh-CN"/>
               </w:rPr>
-              <w:t>V</w:t>
+              <w:t>v</w:t>
             </w:r>
             <w:r>
               <w:rPr>
@@ -17723,7 +18609,13 @@
               <w:rPr>
                 <w:lang w:eastAsia="zh-CN"/>
               </w:rPr>
-              <w:t>Charset</w:t>
+              <w:t>c</w:t>
+            </w:r>
+            <w:r>
+              <w:rPr>
+                <w:lang w:eastAsia="zh-CN"/>
+              </w:rPr>
+              <w:t>harset</w:t>
             </w:r>
           </w:p>
         </w:tc>
@@ -18161,7 +19053,7 @@
               <w:rPr>
                 <w:lang w:eastAsia="zh-CN"/>
               </w:rPr>
-              <w:t>S</w:t>
+              <w:t>s</w:t>
             </w:r>
             <w:r>
               <w:rPr>
@@ -18352,9 +19244,9 @@
         <w:tblLook w:val="04A0" w:firstRow="1" w:lastRow="0" w:firstColumn="1" w:lastColumn="0" w:noHBand="0" w:noVBand="1"/>
       </w:tblPr>
       <w:tblGrid>
-        <w:gridCol w:w="2952"/>
-        <w:gridCol w:w="1296"/>
-        <w:gridCol w:w="4608"/>
+        <w:gridCol w:w="2912"/>
+        <w:gridCol w:w="1256"/>
+        <w:gridCol w:w="4462"/>
       </w:tblGrid>
       <w:tr>
         <w:tc>
@@ -18375,6 +19267,7 @@
                 <w:b/>
                 <w:lang w:eastAsia="zh-CN"/>
               </w:rPr>
+              <w:lastRenderedPageBreak/>
               <w:t>字段名</w:t>
             </w:r>
           </w:p>
@@ -18940,7 +19833,13 @@
               <w:rPr>
                 <w:lang w:eastAsia="zh-CN"/>
               </w:rPr>
-              <w:t>total_amount</w:t>
+              <w:t>total_</w:t>
+            </w:r>
+            <w:r>
+              <w:rPr>
+                <w:lang w:eastAsia="zh-CN"/>
+              </w:rPr>
+              <w:t>fee</w:t>
             </w:r>
             <w:proofErr w:type="spellEnd"/>
           </w:p>
@@ -19490,7 +20389,6 @@
                 <w:rFonts w:hint="eastAsia"/>
                 <w:lang w:eastAsia="zh-CN"/>
               </w:rPr>
-              <w:lastRenderedPageBreak/>
               <w:t>receive</w:t>
             </w:r>
             <w:r>
@@ -19809,6 +20707,7 @@
       <w:pPr>
         <w:pStyle w:val="Heading2"/>
       </w:pPr>
+      <w:bookmarkStart w:id="24" w:name="_Toc521958102"/>
       <w:r>
         <w:rPr>
           <w:rFonts w:ascii="SimSun" w:eastAsia="SimSun" w:hAnsi="SimSun" w:hint="eastAsia"/>
@@ -19821,6 +20720,7 @@
         </w:rPr>
         <w:t>名方法</w:t>
       </w:r>
+      <w:bookmarkEnd w:id="24"/>
     </w:p>
     <w:p>
       <w:pPr>
@@ -21001,12 +21901,15 @@
       <w:pPr>
         <w:pStyle w:val="Heading2"/>
       </w:pPr>
+      <w:bookmarkStart w:id="25" w:name="_Toc521958103"/>
       <w:r>
         <w:rPr>
           <w:rFonts w:hint="eastAsia"/>
         </w:rPr>
+        <w:lastRenderedPageBreak/>
         <w:t>返回参数</w:t>
       </w:r>
+      <w:bookmarkEnd w:id="25"/>
     </w:p>
     <w:p>
       <w:pPr>
@@ -21022,9 +21925,9 @@
         <w:tblLook w:val="04A0" w:firstRow="1" w:lastRow="0" w:firstColumn="1" w:lastColumn="0" w:noHBand="0" w:noVBand="1"/>
       </w:tblPr>
       <w:tblGrid>
-        <w:gridCol w:w="2952"/>
-        <w:gridCol w:w="1296"/>
-        <w:gridCol w:w="4608"/>
+        <w:gridCol w:w="2895"/>
+        <w:gridCol w:w="1262"/>
+        <w:gridCol w:w="4473"/>
       </w:tblGrid>
       <w:tr>
         <w:tc>
@@ -21948,7 +22851,13 @@
               <w:rPr>
                 <w:lang w:eastAsia="zh-CN"/>
               </w:rPr>
-              <w:t>total_received</w:t>
+              <w:t>total_</w:t>
+            </w:r>
+            <w:r>
+              <w:rPr>
+                <w:lang w:eastAsia="zh-CN"/>
+              </w:rPr>
+              <w:t>fee</w:t>
             </w:r>
             <w:proofErr w:type="spellEnd"/>
           </w:p>
@@ -22115,7 +23024,6 @@
               <w:rPr>
                 <w:lang w:eastAsia="zh-CN"/>
               </w:rPr>
-              <w:lastRenderedPageBreak/>
               <w:t>reference_id</w:t>
             </w:r>
             <w:proofErr w:type="spellEnd"/>
@@ -22372,6 +23280,7 @@
       <w:pPr>
         <w:pStyle w:val="Heading1"/>
       </w:pPr>
+      <w:bookmarkStart w:id="26" w:name="_Toc521958104"/>
       <w:proofErr w:type="spellStart"/>
       <w:r>
         <w:rPr>
@@ -22385,6 +23294,7 @@
         </w:rPr>
         <w:t>异步通知</w:t>
       </w:r>
+      <w:bookmarkEnd w:id="26"/>
       <w:proofErr w:type="spellEnd"/>
     </w:p>
     <w:p>
@@ -22474,9 +23384,9 @@
         <w:tblLook w:val="04A0" w:firstRow="1" w:lastRow="0" w:firstColumn="1" w:lastColumn="0" w:noHBand="0" w:noVBand="1"/>
       </w:tblPr>
       <w:tblGrid>
-        <w:gridCol w:w="2952"/>
-        <w:gridCol w:w="1296"/>
-        <w:gridCol w:w="4608"/>
+        <w:gridCol w:w="2901"/>
+        <w:gridCol w:w="1246"/>
+        <w:gridCol w:w="4483"/>
       </w:tblGrid>
       <w:tr>
         <w:tc>
@@ -23069,6 +23979,7 @@
               <w:rPr>
                 <w:lang w:eastAsia="zh-CN"/>
               </w:rPr>
+              <w:lastRenderedPageBreak/>
               <w:t>Attach</w:t>
             </w:r>
           </w:p>
@@ -24148,18 +25059,7 @@
           <w:color w:val="262626"/>
           <w:lang w:eastAsia="zh-CN"/>
         </w:rPr>
-        <w:t>异步通知因网络原因可能多次请求开</w:t>
-      </w:r>
-      <w:r>
-        <w:rPr>
-          <w:rFonts w:ascii="Songti SC Regular" w:eastAsia="Songti SC Regular" w:hAnsi="Songti SC Regular" w:cs="PingFang SC Regular" w:hint="eastAsia"/>
-          <w:b/>
-          <w:bCs/>
-          <w:color w:val="262626"/>
-          <w:lang w:eastAsia="zh-CN"/>
-        </w:rPr>
-        <w:lastRenderedPageBreak/>
-        <w:t>发者，对此开发者对同一笔订单要保证只处理一次。</w:t>
+        <w:t>异步通知因网络原因可能多次请求开发者，对此开发者对同一笔订单要保证只处理一次。</w:t>
       </w:r>
     </w:p>
     <w:p>
@@ -25791,7 +26691,7 @@
 </file>
 
 <file path=customXml/itemProps1.xml><?xml version="1.0" encoding="utf-8"?>
-<ds:datastoreItem xmlns:ds="http://schemas.openxmlformats.org/officeDocument/2006/customXml" ds:itemID="{1BC2EF7B-7B86-D34B-90BB-07010EA62EF5}">
+<ds:datastoreItem xmlns:ds="http://schemas.openxmlformats.org/officeDocument/2006/customXml" ds:itemID="{8524572F-5277-8A4E-BFD1-FBD5C677A0F9}">
   <ds:schemaRefs>
     <ds:schemaRef ds:uri="http://schemas.openxmlformats.org/officeDocument/2006/bibliography"/>
   </ds:schemaRefs>

</xml_diff>

<commit_message>
fix the problem that confirm trans stop notification
</commit_message>
<xml_diff>
--- a/coinExchange/doc/接口文件.docx
+++ b/coinExchange/doc/接口文件.docx
@@ -6745,7 +6745,7 @@
       <w:tr>
         <w:tc>
           <w:tcPr>
-            <w:tcW w:w="2952" w:type="dxa"/>
+            <w:tcW w:w="2895" w:type="dxa"/>
           </w:tcPr>
           <w:p>
             <w:pPr>
@@ -6767,7 +6767,7 @@
         </w:tc>
         <w:tc>
           <w:tcPr>
-            <w:tcW w:w="1296" w:type="dxa"/>
+            <w:tcW w:w="1262" w:type="dxa"/>
           </w:tcPr>
           <w:p>
             <w:pPr>
@@ -6789,7 +6789,7 @@
         </w:tc>
         <w:tc>
           <w:tcPr>
-            <w:tcW w:w="4608" w:type="dxa"/>
+            <w:tcW w:w="4473" w:type="dxa"/>
           </w:tcPr>
           <w:p>
             <w:pPr>
@@ -6821,7 +6821,7 @@
       <w:tr>
         <w:tc>
           <w:tcPr>
-            <w:tcW w:w="2952" w:type="dxa"/>
+            <w:tcW w:w="2895" w:type="dxa"/>
           </w:tcPr>
           <w:p>
             <w:pPr>
@@ -6841,7 +6841,7 @@
         </w:tc>
         <w:tc>
           <w:tcPr>
-            <w:tcW w:w="1296" w:type="dxa"/>
+            <w:tcW w:w="1262" w:type="dxa"/>
           </w:tcPr>
           <w:p>
             <w:pPr>
@@ -6860,7 +6860,7 @@
         </w:tc>
         <w:tc>
           <w:tcPr>
-            <w:tcW w:w="4608" w:type="dxa"/>
+            <w:tcW w:w="4473" w:type="dxa"/>
           </w:tcPr>
           <w:p>
             <w:pPr>
@@ -6942,7 +6942,7 @@
       <w:tr>
         <w:tc>
           <w:tcPr>
-            <w:tcW w:w="2952" w:type="dxa"/>
+            <w:tcW w:w="2895" w:type="dxa"/>
           </w:tcPr>
           <w:p>
             <w:pPr>
@@ -6962,7 +6962,7 @@
         </w:tc>
         <w:tc>
           <w:tcPr>
-            <w:tcW w:w="1296" w:type="dxa"/>
+            <w:tcW w:w="1262" w:type="dxa"/>
           </w:tcPr>
           <w:p>
             <w:pPr>
@@ -6981,7 +6981,7 @@
         </w:tc>
         <w:tc>
           <w:tcPr>
-            <w:tcW w:w="4608" w:type="dxa"/>
+            <w:tcW w:w="4473" w:type="dxa"/>
           </w:tcPr>
           <w:p>
             <w:pPr>
@@ -7003,7 +7003,7 @@
       <w:tr>
         <w:tc>
           <w:tcPr>
-            <w:tcW w:w="2952" w:type="dxa"/>
+            <w:tcW w:w="2895" w:type="dxa"/>
           </w:tcPr>
           <w:p>
             <w:pPr>
@@ -7023,7 +7023,7 @@
         </w:tc>
         <w:tc>
           <w:tcPr>
-            <w:tcW w:w="1296" w:type="dxa"/>
+            <w:tcW w:w="1262" w:type="dxa"/>
           </w:tcPr>
           <w:p>
             <w:pPr>
@@ -7042,7 +7042,7 @@
         </w:tc>
         <w:tc>
           <w:tcPr>
-            <w:tcW w:w="4608" w:type="dxa"/>
+            <w:tcW w:w="4473" w:type="dxa"/>
           </w:tcPr>
           <w:p>
             <w:pPr>
@@ -7152,7 +7152,7 @@
       <w:tr>
         <w:tc>
           <w:tcPr>
-            <w:tcW w:w="2952" w:type="dxa"/>
+            <w:tcW w:w="2895" w:type="dxa"/>
           </w:tcPr>
           <w:p>
             <w:pPr>
@@ -7172,7 +7172,7 @@
         </w:tc>
         <w:tc>
           <w:tcPr>
-            <w:tcW w:w="1296" w:type="dxa"/>
+            <w:tcW w:w="1262" w:type="dxa"/>
           </w:tcPr>
           <w:p>
             <w:pPr>
@@ -7191,7 +7191,7 @@
         </w:tc>
         <w:tc>
           <w:tcPr>
-            <w:tcW w:w="4608" w:type="dxa"/>
+            <w:tcW w:w="4473" w:type="dxa"/>
           </w:tcPr>
           <w:p>
             <w:pPr>
@@ -7212,7 +7212,7 @@
       <w:tr>
         <w:tc>
           <w:tcPr>
-            <w:tcW w:w="2952" w:type="dxa"/>
+            <w:tcW w:w="2895" w:type="dxa"/>
           </w:tcPr>
           <w:p>
             <w:pPr>
@@ -7232,7 +7232,7 @@
         </w:tc>
         <w:tc>
           <w:tcPr>
-            <w:tcW w:w="1296" w:type="dxa"/>
+            <w:tcW w:w="1262" w:type="dxa"/>
           </w:tcPr>
           <w:p>
             <w:pPr>
@@ -7251,7 +7251,7 @@
         </w:tc>
         <w:tc>
           <w:tcPr>
-            <w:tcW w:w="4608" w:type="dxa"/>
+            <w:tcW w:w="4473" w:type="dxa"/>
           </w:tcPr>
           <w:p>
             <w:pPr>
@@ -7314,7 +7314,7 @@
       <w:tr>
         <w:tc>
           <w:tcPr>
-            <w:tcW w:w="2952" w:type="dxa"/>
+            <w:tcW w:w="2895" w:type="dxa"/>
           </w:tcPr>
           <w:p>
             <w:pPr>
@@ -7335,7 +7335,7 @@
         </w:tc>
         <w:tc>
           <w:tcPr>
-            <w:tcW w:w="1296" w:type="dxa"/>
+            <w:tcW w:w="1262" w:type="dxa"/>
           </w:tcPr>
           <w:p>
             <w:pPr>
@@ -7354,7 +7354,7 @@
         </w:tc>
         <w:tc>
           <w:tcPr>
-            <w:tcW w:w="4608" w:type="dxa"/>
+            <w:tcW w:w="4473" w:type="dxa"/>
           </w:tcPr>
           <w:p>
             <w:pPr>
@@ -7403,7 +7403,7 @@
       <w:tr>
         <w:tc>
           <w:tcPr>
-            <w:tcW w:w="2952" w:type="dxa"/>
+            <w:tcW w:w="2895" w:type="dxa"/>
           </w:tcPr>
           <w:p>
             <w:pPr>
@@ -7423,7 +7423,7 @@
         </w:tc>
         <w:tc>
           <w:tcPr>
-            <w:tcW w:w="1296" w:type="dxa"/>
+            <w:tcW w:w="1262" w:type="dxa"/>
           </w:tcPr>
           <w:p>
             <w:pPr>
@@ -7442,7 +7442,7 @@
         </w:tc>
         <w:tc>
           <w:tcPr>
-            <w:tcW w:w="4608" w:type="dxa"/>
+            <w:tcW w:w="4473" w:type="dxa"/>
           </w:tcPr>
           <w:p>
             <w:pPr>
@@ -7477,7 +7477,7 @@
       <w:tr>
         <w:tc>
           <w:tcPr>
-            <w:tcW w:w="2952" w:type="dxa"/>
+            <w:tcW w:w="2895" w:type="dxa"/>
           </w:tcPr>
           <w:p>
             <w:pPr>
@@ -7502,7 +7502,7 @@
         </w:tc>
         <w:tc>
           <w:tcPr>
-            <w:tcW w:w="1296" w:type="dxa"/>
+            <w:tcW w:w="1262" w:type="dxa"/>
           </w:tcPr>
           <w:p>
             <w:pPr>
@@ -7521,7 +7521,7 @@
         </w:tc>
         <w:tc>
           <w:tcPr>
-            <w:tcW w:w="4608" w:type="dxa"/>
+            <w:tcW w:w="4473" w:type="dxa"/>
           </w:tcPr>
           <w:p>
             <w:pPr>
@@ -7545,7 +7545,7 @@
       <w:tr>
         <w:tc>
           <w:tcPr>
-            <w:tcW w:w="2952" w:type="dxa"/>
+            <w:tcW w:w="2895" w:type="dxa"/>
           </w:tcPr>
           <w:p>
             <w:pPr>
@@ -7569,7 +7569,7 @@
         </w:tc>
         <w:tc>
           <w:tcPr>
-            <w:tcW w:w="1296" w:type="dxa"/>
+            <w:tcW w:w="1262" w:type="dxa"/>
           </w:tcPr>
           <w:p>
             <w:pPr>
@@ -7595,7 +7595,7 @@
         </w:tc>
         <w:tc>
           <w:tcPr>
-            <w:tcW w:w="4608" w:type="dxa"/>
+            <w:tcW w:w="4473" w:type="dxa"/>
           </w:tcPr>
           <w:p>
             <w:pPr>
@@ -7651,7 +7651,7 @@
       <w:tr>
         <w:tc>
           <w:tcPr>
-            <w:tcW w:w="2952" w:type="dxa"/>
+            <w:tcW w:w="2895" w:type="dxa"/>
           </w:tcPr>
           <w:p>
             <w:pPr>
@@ -7671,7 +7671,7 @@
         </w:tc>
         <w:tc>
           <w:tcPr>
-            <w:tcW w:w="1296" w:type="dxa"/>
+            <w:tcW w:w="1262" w:type="dxa"/>
           </w:tcPr>
           <w:p>
             <w:pPr>
@@ -7690,7 +7690,7 @@
         </w:tc>
         <w:tc>
           <w:tcPr>
-            <w:tcW w:w="4608" w:type="dxa"/>
+            <w:tcW w:w="4473" w:type="dxa"/>
           </w:tcPr>
           <w:p>
             <w:pPr>
@@ -7744,7 +7744,7 @@
       <w:tr>
         <w:tc>
           <w:tcPr>
-            <w:tcW w:w="2952" w:type="dxa"/>
+            <w:tcW w:w="2895" w:type="dxa"/>
           </w:tcPr>
           <w:p>
             <w:pPr>
@@ -7764,7 +7764,7 @@
         </w:tc>
         <w:tc>
           <w:tcPr>
-            <w:tcW w:w="1296" w:type="dxa"/>
+            <w:tcW w:w="1262" w:type="dxa"/>
           </w:tcPr>
           <w:p>
             <w:pPr>
@@ -7783,7 +7783,7 @@
         </w:tc>
         <w:tc>
           <w:tcPr>
-            <w:tcW w:w="4608" w:type="dxa"/>
+            <w:tcW w:w="4473" w:type="dxa"/>
           </w:tcPr>
           <w:p>
             <w:pPr>
@@ -7804,27 +7804,32 @@
       <w:tr>
         <w:tc>
           <w:tcPr>
-            <w:tcW w:w="2952" w:type="dxa"/>
-          </w:tcPr>
-          <w:p>
-            <w:pPr>
-              <w:rPr>
-                <w:lang w:eastAsia="zh-CN"/>
-              </w:rPr>
-            </w:pPr>
-            <w:proofErr w:type="spellStart"/>
-            <w:r>
-              <w:rPr>
-                <w:lang w:eastAsia="zh-CN"/>
-              </w:rPr>
-              <w:t>reference_id</w:t>
-            </w:r>
-            <w:proofErr w:type="spellEnd"/>
-          </w:p>
-        </w:tc>
-        <w:tc>
-          <w:tcPr>
-            <w:tcW w:w="1296" w:type="dxa"/>
+            <w:tcW w:w="2895" w:type="dxa"/>
+          </w:tcPr>
+          <w:p>
+            <w:pPr>
+              <w:rPr>
+                <w:lang w:eastAsia="zh-CN"/>
+              </w:rPr>
+            </w:pPr>
+            <w:r>
+              <w:rPr>
+                <w:lang w:eastAsia="zh-CN"/>
+              </w:rPr>
+              <w:t>S</w:t>
+            </w:r>
+            <w:r>
+              <w:rPr>
+                <w:rFonts w:hint="eastAsia"/>
+                <w:lang w:eastAsia="zh-CN"/>
+              </w:rPr>
+              <w:t>ign</w:t>
+            </w:r>
+          </w:p>
+        </w:tc>
+        <w:tc>
+          <w:tcPr>
+            <w:tcW w:w="1262" w:type="dxa"/>
           </w:tcPr>
           <w:p>
             <w:pPr>
@@ -7843,20 +7848,34 @@
         </w:tc>
         <w:tc>
           <w:tcPr>
-            <w:tcW w:w="4608" w:type="dxa"/>
-          </w:tcPr>
-          <w:p>
-            <w:pPr>
-              <w:rPr>
-                <w:lang w:eastAsia="zh-CN"/>
-              </w:rPr>
-            </w:pPr>
-            <w:r>
-              <w:rPr>
-                <w:rFonts w:ascii="SimSun" w:eastAsia="SimSun" w:hAnsi="SimSun" w:cs="SimSun" w:hint="eastAsia"/>
-                <w:lang w:eastAsia="zh-CN"/>
-              </w:rPr>
-              <w:t>系统参考号，将来再用</w:t>
+            <w:tcW w:w="4473" w:type="dxa"/>
+          </w:tcPr>
+          <w:p>
+            <w:pPr>
+              <w:rPr>
+                <w:lang w:eastAsia="zh-CN"/>
+              </w:rPr>
+            </w:pPr>
+            <w:r>
+              <w:rPr>
+                <w:rFonts w:ascii="SimSun" w:eastAsia="SimSun" w:hAnsi="SimSun" w:cs="SimSun" w:hint="eastAsia"/>
+                <w:lang w:eastAsia="zh-CN"/>
+              </w:rPr>
+              <w:t>签</w:t>
+            </w:r>
+            <w:r>
+              <w:rPr>
+                <w:rFonts w:hint="eastAsia"/>
+                <w:lang w:eastAsia="zh-CN"/>
+              </w:rPr>
+              <w:t>名</w:t>
+            </w:r>
+            <w:r>
+              <w:rPr>
+                <w:rFonts w:ascii="SimSun" w:eastAsia="SimSun" w:hAnsi="SimSun" w:cs="SimSun" w:hint="eastAsia"/>
+                <w:lang w:eastAsia="zh-CN"/>
+              </w:rPr>
+              <w:t>值</w:t>
             </w:r>
           </w:p>
         </w:tc>
@@ -7864,110 +7883,31 @@
       <w:tr>
         <w:tc>
           <w:tcPr>
-            <w:tcW w:w="2952" w:type="dxa"/>
-          </w:tcPr>
-          <w:p>
-            <w:pPr>
-              <w:rPr>
-                <w:lang w:eastAsia="zh-CN"/>
-              </w:rPr>
-            </w:pPr>
-            <w:r>
-              <w:rPr>
-                <w:lang w:eastAsia="zh-CN"/>
-              </w:rPr>
-              <w:t>S</w:t>
-            </w:r>
-            <w:r>
-              <w:rPr>
-                <w:rFonts w:hint="eastAsia"/>
-                <w:lang w:eastAsia="zh-CN"/>
-              </w:rPr>
-              <w:t>ign</w:t>
-            </w:r>
-          </w:p>
-        </w:tc>
-        <w:tc>
-          <w:tcPr>
-            <w:tcW w:w="1296" w:type="dxa"/>
-          </w:tcPr>
-          <w:p>
-            <w:pPr>
-              <w:rPr>
-                <w:lang w:eastAsia="zh-CN"/>
-              </w:rPr>
-            </w:pPr>
-            <w:r>
-              <w:rPr>
-                <w:rFonts w:hint="eastAsia"/>
-                <w:lang w:eastAsia="zh-CN"/>
-              </w:rPr>
-              <w:t>必填</w:t>
-            </w:r>
-          </w:p>
-        </w:tc>
-        <w:tc>
-          <w:tcPr>
-            <w:tcW w:w="4608" w:type="dxa"/>
-          </w:tcPr>
-          <w:p>
-            <w:pPr>
-              <w:rPr>
-                <w:lang w:eastAsia="zh-CN"/>
-              </w:rPr>
-            </w:pPr>
-            <w:r>
-              <w:rPr>
-                <w:rFonts w:ascii="SimSun" w:eastAsia="SimSun" w:hAnsi="SimSun" w:cs="SimSun" w:hint="eastAsia"/>
-                <w:lang w:eastAsia="zh-CN"/>
-              </w:rPr>
-              <w:t>签</w:t>
-            </w:r>
-            <w:r>
-              <w:rPr>
-                <w:rFonts w:hint="eastAsia"/>
-                <w:lang w:eastAsia="zh-CN"/>
-              </w:rPr>
-              <w:t>名</w:t>
-            </w:r>
-            <w:r>
-              <w:rPr>
-                <w:rFonts w:ascii="SimSun" w:eastAsia="SimSun" w:hAnsi="SimSun" w:cs="SimSun" w:hint="eastAsia"/>
-                <w:lang w:eastAsia="zh-CN"/>
-              </w:rPr>
-              <w:t>值</w:t>
-            </w:r>
-          </w:p>
-        </w:tc>
-      </w:tr>
-      <w:tr>
-        <w:tc>
-          <w:tcPr>
-            <w:tcW w:w="2952" w:type="dxa"/>
-          </w:tcPr>
-          <w:p>
-            <w:pPr>
-              <w:rPr>
-                <w:lang w:eastAsia="zh-CN"/>
-              </w:rPr>
-            </w:pPr>
-          </w:p>
-        </w:tc>
-        <w:tc>
-          <w:tcPr>
-            <w:tcW w:w="1296" w:type="dxa"/>
-          </w:tcPr>
-          <w:p>
-            <w:pPr>
-              <w:rPr>
-                <w:lang w:eastAsia="zh-CN"/>
-              </w:rPr>
-            </w:pPr>
-          </w:p>
-        </w:tc>
-        <w:tc>
-          <w:tcPr>
-            <w:tcW w:w="4608" w:type="dxa"/>
+            <w:tcW w:w="2895" w:type="dxa"/>
+          </w:tcPr>
+          <w:p>
+            <w:pPr>
+              <w:rPr>
+                <w:lang w:eastAsia="zh-CN"/>
+              </w:rPr>
+            </w:pPr>
+          </w:p>
+        </w:tc>
+        <w:tc>
+          <w:tcPr>
+            <w:tcW w:w="1262" w:type="dxa"/>
+          </w:tcPr>
+          <w:p>
+            <w:pPr>
+              <w:rPr>
+                <w:lang w:eastAsia="zh-CN"/>
+              </w:rPr>
+            </w:pPr>
+          </w:p>
+        </w:tc>
+        <w:tc>
+          <w:tcPr>
+            <w:tcW w:w="4473" w:type="dxa"/>
           </w:tcPr>
           <w:p>
             <w:pPr>
@@ -8448,7 +8388,21 @@
         <w:rPr>
           <w:lang w:eastAsia="zh-CN"/>
         </w:rPr>
-        <w:t>": "180626130801108991000081181"</w:t>
+        <w:t>": "</w:t>
+      </w:r>
+      <w:r>
+        <w:rPr>
+          <w:lang w:eastAsia="zh-CN"/>
+        </w:rPr>
+        <w:t>API_TX_20180924042312_489224</w:t>
+      </w:r>
+      <w:bookmarkStart w:id="6" w:name="_GoBack"/>
+      <w:bookmarkEnd w:id="6"/>
+      <w:r>
+        <w:rPr>
+          <w:lang w:eastAsia="zh-CN"/>
+        </w:rPr>
+        <w:t>"</w:t>
       </w:r>
     </w:p>
     <w:p>
@@ -8691,7 +8645,7 @@
       <w:pPr>
         <w:pStyle w:val="Heading1"/>
       </w:pPr>
-      <w:bookmarkStart w:id="6" w:name="_Toc521958085"/>
+      <w:bookmarkStart w:id="7" w:name="_Toc521958085"/>
       <w:proofErr w:type="spellStart"/>
       <w:r>
         <w:rPr>
@@ -8699,7 +8653,7 @@
         </w:rPr>
         <w:t>付款异步通知</w:t>
       </w:r>
-      <w:bookmarkEnd w:id="6"/>
+      <w:bookmarkEnd w:id="7"/>
       <w:proofErr w:type="spellEnd"/>
     </w:p>
     <w:p>
@@ -9396,7 +9350,6 @@
               <w:rPr>
                 <w:lang w:eastAsia="zh-CN"/>
               </w:rPr>
-              <w:lastRenderedPageBreak/>
               <w:t>A</w:t>
             </w:r>
             <w:r>
@@ -9504,6 +9457,7 @@
               <w:rPr>
                 <w:lang w:eastAsia="zh-CN"/>
               </w:rPr>
+              <w:lastRenderedPageBreak/>
               <w:t>total_fee</w:t>
             </w:r>
             <w:proofErr w:type="spellEnd"/>
@@ -9620,8 +9574,6 @@
               </w:rPr>
               <w:t>必填</w:t>
             </w:r>
-            <w:bookmarkStart w:id="7" w:name="_GoBack"/>
-            <w:bookmarkEnd w:id="7"/>
           </w:p>
         </w:tc>
         <w:tc>
@@ -9631,7 +9583,6 @@
           <w:p>
             <w:pPr>
               <w:rPr>
-                <w:rFonts w:hint="eastAsia"/>
                 <w:lang w:eastAsia="zh-CN"/>
               </w:rPr>
             </w:pPr>
@@ -26732,7 +26683,7 @@
 </file>
 
 <file path=customXml/itemProps1.xml><?xml version="1.0" encoding="utf-8"?>
-<ds:datastoreItem xmlns:ds="http://schemas.openxmlformats.org/officeDocument/2006/customXml" ds:itemID="{0F184B4D-8E72-8C4F-9A7B-A91699F24994}">
+<ds:datastoreItem xmlns:ds="http://schemas.openxmlformats.org/officeDocument/2006/customXml" ds:itemID="{C5731B18-9246-AB49-8F10-3E2111FF668D}">
   <ds:schemaRefs>
     <ds:schemaRef ds:uri="http://schemas.openxmlformats.org/officeDocument/2006/bibliography"/>
   </ds:schemaRefs>

</xml_diff>